<commit_message>
modified/added notes about paper
</commit_message>
<xml_diff>
--- a/NotesForReviewPaper.docx
+++ b/NotesForReviewPaper.docx
@@ -1,6 +1,6 @@
 
 <file path=word/document.xml><?xml version="1.0" encoding="utf-8"?>
-<w:document xmlns:wpc="http://schemas.microsoft.com/office/word/2010/wordprocessingCanvas" xmlns:cx="http://schemas.microsoft.com/office/drawing/2014/chartex" xmlns:cx1="http://schemas.microsoft.com/office/drawing/2015/9/8/chartex" xmlns:cx2="http://schemas.microsoft.com/office/drawing/2015/10/21/chartex" xmlns:cx3="http://schemas.microsoft.com/office/drawing/2016/5/9/chartex" xmlns:cx4="http://schemas.microsoft.com/office/drawing/2016/5/10/chartex" xmlns:cx5="http://schemas.microsoft.com/office/drawing/2016/5/11/chartex" xmlns:cx6="http://schemas.microsoft.com/office/drawing/2016/5/12/chartex" xmlns:cx7="http://schemas.microsoft.com/office/drawing/2016/5/13/chartex" xmlns:cx8="http://schemas.microsoft.com/office/drawing/2016/5/14/chartex" xmlns:mc="http://schemas.openxmlformats.org/markup-compatibility/2006" xmlns:aink="http://schemas.microsoft.com/office/drawing/2016/ink" xmlns:am3d="http://schemas.microsoft.com/office/drawing/2017/model3d" xmlns:o="urn:schemas-microsoft-com:office:office" xmlns:r="http://schemas.openxmlformats.org/officeDocument/2006/relationships" xmlns:m="http://schemas.openxmlformats.org/officeDocument/2006/math" xmlns:v="urn:schemas-microsoft-com:vml" xmlns:wp14="http://schemas.microsoft.com/office/word/2010/wordprocessingDrawing" xmlns:wp="http://schemas.openxmlformats.org/drawingml/2006/wordprocessingDrawing" xmlns:w10="urn:schemas-microsoft-com:office:word" xmlns:w="http://schemas.openxmlformats.org/wordprocessingml/2006/main" xmlns:w14="http://schemas.microsoft.com/office/word/2010/wordml" xmlns:w15="http://schemas.microsoft.com/office/word/2012/wordml" xmlns:w16cex="http://schemas.microsoft.com/office/word/2018/wordml/cex" xmlns:w16cid="http://schemas.microsoft.com/office/word/2016/wordml/cid" xmlns:w16="http://schemas.microsoft.com/office/word/2018/wordml" xmlns:w16se="http://schemas.microsoft.com/office/word/2015/wordml/symex" xmlns:wpg="http://schemas.microsoft.com/office/word/2010/wordprocessingGroup" xmlns:wpi="http://schemas.microsoft.com/office/word/2010/wordprocessingInk" xmlns:wne="http://schemas.microsoft.com/office/word/2006/wordml" xmlns:wps="http://schemas.microsoft.com/office/word/2010/wordprocessingShape" mc:Ignorable="w14 w15 w16se w16cid w16 w16cex wp14">
+<w:document xmlns:wpc="http://schemas.microsoft.com/office/word/2010/wordprocessingCanvas" xmlns:cx="http://schemas.microsoft.com/office/drawing/2014/chartex" xmlns:cx1="http://schemas.microsoft.com/office/drawing/2015/9/8/chartex" xmlns:cx2="http://schemas.microsoft.com/office/drawing/2015/10/21/chartex" xmlns:cx3="http://schemas.microsoft.com/office/drawing/2016/5/9/chartex" xmlns:cx4="http://schemas.microsoft.com/office/drawing/2016/5/10/chartex" xmlns:cx5="http://schemas.microsoft.com/office/drawing/2016/5/11/chartex" xmlns:cx6="http://schemas.microsoft.com/office/drawing/2016/5/12/chartex" xmlns:cx7="http://schemas.microsoft.com/office/drawing/2016/5/13/chartex" xmlns:cx8="http://schemas.microsoft.com/office/drawing/2016/5/14/chartex" xmlns:mc="http://schemas.openxmlformats.org/markup-compatibility/2006" xmlns:aink="http://schemas.microsoft.com/office/drawing/2016/ink" xmlns:am3d="http://schemas.microsoft.com/office/drawing/2017/model3d" xmlns:o="urn:schemas-microsoft-com:office:office" xmlns:r="http://schemas.openxmlformats.org/officeDocument/2006/relationships" xmlns:m="http://schemas.openxmlformats.org/officeDocument/2006/math" xmlns:v="urn:schemas-microsoft-com:vml" xmlns:wp14="http://schemas.microsoft.com/office/word/2010/wordprocessingDrawing" xmlns:wp="http://schemas.openxmlformats.org/drawingml/2006/wordprocessingDrawing" xmlns:w10="urn:schemas-microsoft-com:office:word" xmlns:w="http://schemas.openxmlformats.org/wordprocessingml/2006/main" xmlns:w14="http://schemas.microsoft.com/office/word/2010/wordml" xmlns:w15="http://schemas.microsoft.com/office/word/2012/wordml" xmlns:w16cid="http://schemas.microsoft.com/office/word/2016/wordml/cid" xmlns:w16se="http://schemas.microsoft.com/office/word/2015/wordml/symex" xmlns:wpg="http://schemas.microsoft.com/office/word/2010/wordprocessingGroup" xmlns:wpi="http://schemas.microsoft.com/office/word/2010/wordprocessingInk" xmlns:wne="http://schemas.microsoft.com/office/word/2006/wordml" xmlns:wps="http://schemas.microsoft.com/office/word/2010/wordprocessingShape" mc:Ignorable="w14 w15 w16se w16cid wp14">
   <w:body>
     <w:p>
       <w:pPr>
@@ -218,29 +218,7 @@
           <w:color w:val="2A2A2A"/>
           <w:shd w:val="clear" w:color="auto" w:fill="FFFFFF"/>
         </w:rPr>
-        <w:t xml:space="preserve">Looking for pattern and trends between </w:t>
-      </w:r>
-      <w:proofErr w:type="gramStart"/>
-      <w:r>
-        <w:rPr>
-          <w:rFonts w:ascii="Times New Roman" w:eastAsia="Times New Roman" w:hAnsi="Times New Roman" w:cs="Times New Roman"/>
-          <w:b/>
-          <w:bCs/>
-          <w:color w:val="2A2A2A"/>
-          <w:shd w:val="clear" w:color="auto" w:fill="FFFFFF"/>
-        </w:rPr>
-        <w:t>all of</w:t>
-      </w:r>
-      <w:proofErr w:type="gramEnd"/>
-      <w:r>
-        <w:rPr>
-          <w:rFonts w:ascii="Times New Roman" w:eastAsia="Times New Roman" w:hAnsi="Times New Roman" w:cs="Times New Roman"/>
-          <w:b/>
-          <w:bCs/>
-          <w:color w:val="2A2A2A"/>
-          <w:shd w:val="clear" w:color="auto" w:fill="FFFFFF"/>
-        </w:rPr>
-        <w:t xml:space="preserve"> the works… identify </w:t>
+        <w:t xml:space="preserve">Looking for pattern and trends between all of the works… identify </w:t>
       </w:r>
     </w:p>
     <w:p>
@@ -1690,76 +1668,1843 @@
           <w:shd w:val="clear" w:color="auto" w:fill="FFFFFF"/>
         </w:rPr>
       </w:pPr>
-    </w:p>
-    <w:p>
-      <w:pPr>
-        <w:rPr>
-          <w:rFonts w:ascii="Times New Roman" w:eastAsia="Times New Roman" w:hAnsi="Times New Roman" w:cs="Times New Roman"/>
-          <w:b/>
-          <w:bCs/>
-          <w:color w:val="2A2A2A"/>
-          <w:shd w:val="clear" w:color="auto" w:fill="FFFFFF"/>
-        </w:rPr>
-      </w:pPr>
-      <w:r>
-        <w:rPr>
-          <w:rFonts w:ascii="Times New Roman" w:eastAsia="Times New Roman" w:hAnsi="Times New Roman" w:cs="Times New Roman"/>
-          <w:b/>
-          <w:bCs/>
-          <w:color w:val="2A2A2A"/>
-          <w:shd w:val="clear" w:color="auto" w:fill="FFFFFF"/>
-        </w:rPr>
-        <w:t xml:space="preserve">General Adaptive Loci Info or nonspecific techniques: </w:t>
-      </w:r>
-    </w:p>
-    <w:p>
-      <w:pPr>
-        <w:rPr>
-          <w:rFonts w:ascii="Times New Roman" w:eastAsia="Times New Roman" w:hAnsi="Times New Roman" w:cs="Times New Roman"/>
-          <w:b/>
-          <w:bCs/>
-          <w:color w:val="2A2A2A"/>
-          <w:shd w:val="clear" w:color="auto" w:fill="FFFFFF"/>
-        </w:rPr>
-      </w:pPr>
-    </w:p>
-    <w:p>
-      <w:pPr>
-        <w:rPr>
-          <w:rFonts w:ascii="Times New Roman" w:eastAsia="Times New Roman" w:hAnsi="Times New Roman" w:cs="Times New Roman"/>
-          <w:b/>
-          <w:bCs/>
-          <w:color w:val="2A2A2A"/>
-          <w:shd w:val="clear" w:color="auto" w:fill="FFFFFF"/>
-        </w:rPr>
-      </w:pPr>
-    </w:p>
-    <w:p>
-      <w:pPr>
-        <w:rPr>
-          <w:rFonts w:ascii="Times New Roman" w:eastAsia="Times New Roman" w:hAnsi="Times New Roman" w:cs="Times New Roman"/>
-          <w:b/>
-          <w:bCs/>
-          <w:color w:val="2A2A2A"/>
-          <w:shd w:val="clear" w:color="auto" w:fill="FFFFFF"/>
-        </w:rPr>
-      </w:pPr>
-    </w:p>
-    <w:p>
-      <w:pPr>
-        <w:rPr>
-          <w:rFonts w:ascii="Times New Roman" w:eastAsia="Times New Roman" w:hAnsi="Times New Roman" w:cs="Times New Roman"/>
-          <w:b/>
-          <w:bCs/>
-          <w:color w:val="2A2A2A"/>
-          <w:shd w:val="clear" w:color="auto" w:fill="FFFFFF"/>
-        </w:rPr>
-      </w:pPr>
-      <w:r>
-        <w:rPr>
-          <w:rFonts w:ascii="Times New Roman" w:eastAsia="Times New Roman" w:hAnsi="Times New Roman" w:cs="Times New Roman"/>
-          <w:b/>
-          <w:bCs/>
+      <w:r>
+        <w:rPr>
+          <w:rFonts w:ascii="Times New Roman" w:eastAsia="Times New Roman" w:hAnsi="Times New Roman" w:cs="Times New Roman"/>
+          <w:color w:val="2A2A2A"/>
+          <w:shd w:val="clear" w:color="auto" w:fill="FFFFFF"/>
+        </w:rPr>
+        <w:lastRenderedPageBreak/>
+        <w:t xml:space="preserve">Outline: </w:t>
+      </w:r>
+    </w:p>
+    <w:p>
+      <w:pPr>
+        <w:rPr>
+          <w:rFonts w:ascii="Times New Roman" w:eastAsia="Times New Roman" w:hAnsi="Times New Roman" w:cs="Times New Roman"/>
+          <w:color w:val="2A2A2A"/>
+          <w:shd w:val="clear" w:color="auto" w:fill="FFFFFF"/>
+        </w:rPr>
+      </w:pPr>
+    </w:p>
+    <w:p>
+      <w:pPr>
+        <w:rPr>
+          <w:rFonts w:ascii="Times New Roman" w:eastAsia="Times New Roman" w:hAnsi="Times New Roman" w:cs="Times New Roman"/>
+          <w:color w:val="2A2A2A"/>
+          <w:shd w:val="clear" w:color="auto" w:fill="FFFFFF"/>
+        </w:rPr>
+      </w:pPr>
+      <w:r>
+        <w:rPr>
+          <w:rFonts w:ascii="Times New Roman" w:eastAsia="Times New Roman" w:hAnsi="Times New Roman" w:cs="Times New Roman"/>
+          <w:color w:val="2A2A2A"/>
+          <w:shd w:val="clear" w:color="auto" w:fill="FFFFFF"/>
+        </w:rPr>
+        <w:t>Overall topic: How can genomics advance conservation measures</w:t>
+      </w:r>
+    </w:p>
+    <w:p>
+      <w:pPr>
+        <w:rPr>
+          <w:rFonts w:ascii="Times New Roman" w:eastAsia="Times New Roman" w:hAnsi="Times New Roman" w:cs="Times New Roman"/>
+          <w:color w:val="2A2A2A"/>
+          <w:shd w:val="clear" w:color="auto" w:fill="FFFFFF"/>
+        </w:rPr>
+      </w:pPr>
+    </w:p>
+    <w:p>
+      <w:pPr>
+        <w:rPr>
+          <w:rFonts w:ascii="Times New Roman" w:eastAsia="Times New Roman" w:hAnsi="Times New Roman" w:cs="Times New Roman"/>
+          <w:color w:val="2A2A2A"/>
+          <w:shd w:val="clear" w:color="auto" w:fill="FFFFFF"/>
+        </w:rPr>
+      </w:pPr>
+      <w:r>
+        <w:rPr>
+          <w:rFonts w:ascii="Times New Roman" w:eastAsia="Times New Roman" w:hAnsi="Times New Roman" w:cs="Times New Roman"/>
+          <w:color w:val="2A2A2A"/>
+          <w:shd w:val="clear" w:color="auto" w:fill="FFFFFF"/>
+        </w:rPr>
+        <w:t>Sub topics:</w:t>
+      </w:r>
+    </w:p>
+    <w:p>
+      <w:pPr>
+        <w:rPr>
+          <w:rFonts w:ascii="Times New Roman" w:eastAsia="Times New Roman" w:hAnsi="Times New Roman" w:cs="Times New Roman"/>
+          <w:color w:val="2A2A2A"/>
+          <w:shd w:val="clear" w:color="auto" w:fill="FFFFFF"/>
+        </w:rPr>
+      </w:pPr>
+      <w:r>
+        <w:rPr>
+          <w:rFonts w:ascii="Times New Roman" w:eastAsia="Times New Roman" w:hAnsi="Times New Roman" w:cs="Times New Roman"/>
+          <w:color w:val="2A2A2A"/>
+          <w:shd w:val="clear" w:color="auto" w:fill="FFFFFF"/>
+        </w:rPr>
+        <w:t>de novo sequencing with endangered populations</w:t>
+      </w:r>
+    </w:p>
+    <w:p>
+      <w:pPr>
+        <w:pStyle w:val="ListParagraph"/>
+        <w:numPr>
+          <w:ilvl w:val="0"/>
+          <w:numId w:val="1"/>
+        </w:numPr>
+        <w:rPr>
+          <w:rFonts w:ascii="Times New Roman" w:eastAsia="Times New Roman" w:hAnsi="Times New Roman" w:cs="Times New Roman"/>
+          <w:color w:val="2A2A2A"/>
+          <w:shd w:val="clear" w:color="auto" w:fill="FFFFFF"/>
+        </w:rPr>
+      </w:pPr>
+      <w:r>
+        <w:rPr>
+          <w:rFonts w:ascii="Times New Roman" w:eastAsia="Times New Roman" w:hAnsi="Times New Roman" w:cs="Times New Roman"/>
+          <w:color w:val="2A2A2A"/>
+          <w:shd w:val="clear" w:color="auto" w:fill="FFFFFF"/>
+        </w:rPr>
+        <w:t>Importance of having a reference genome</w:t>
+      </w:r>
+    </w:p>
+    <w:p>
+      <w:pPr>
+        <w:pStyle w:val="ListParagraph"/>
+        <w:numPr>
+          <w:ilvl w:val="0"/>
+          <w:numId w:val="1"/>
+        </w:numPr>
+        <w:rPr>
+          <w:rFonts w:ascii="Times New Roman" w:eastAsia="Times New Roman" w:hAnsi="Times New Roman" w:cs="Times New Roman"/>
+          <w:color w:val="2A2A2A"/>
+          <w:shd w:val="clear" w:color="auto" w:fill="FFFFFF"/>
+        </w:rPr>
+      </w:pPr>
+      <w:r>
+        <w:rPr>
+          <w:rFonts w:ascii="Times New Roman" w:eastAsia="Times New Roman" w:hAnsi="Times New Roman" w:cs="Times New Roman"/>
+          <w:color w:val="2A2A2A"/>
+          <w:shd w:val="clear" w:color="auto" w:fill="FFFFFF"/>
+        </w:rPr>
+        <w:t xml:space="preserve">Sequencing </w:t>
+      </w:r>
+    </w:p>
+    <w:p>
+      <w:pPr>
+        <w:pStyle w:val="ListParagraph"/>
+        <w:numPr>
+          <w:ilvl w:val="0"/>
+          <w:numId w:val="1"/>
+        </w:numPr>
+        <w:rPr>
+          <w:rFonts w:ascii="Times New Roman" w:eastAsia="Times New Roman" w:hAnsi="Times New Roman" w:cs="Times New Roman"/>
+          <w:color w:val="2A2A2A"/>
+          <w:shd w:val="clear" w:color="auto" w:fill="FFFFFF"/>
+        </w:rPr>
+      </w:pPr>
+      <w:r>
+        <w:rPr>
+          <w:rFonts w:ascii="Times New Roman" w:eastAsia="Times New Roman" w:hAnsi="Times New Roman" w:cs="Times New Roman"/>
+          <w:color w:val="2A2A2A"/>
+          <w:shd w:val="clear" w:color="auto" w:fill="FFFFFF"/>
+        </w:rPr>
+        <w:t xml:space="preserve">Assembly </w:t>
+      </w:r>
+    </w:p>
+    <w:p>
+      <w:pPr>
+        <w:pStyle w:val="ListParagraph"/>
+        <w:numPr>
+          <w:ilvl w:val="0"/>
+          <w:numId w:val="1"/>
+        </w:numPr>
+        <w:rPr>
+          <w:rFonts w:ascii="Times New Roman" w:eastAsia="Times New Roman" w:hAnsi="Times New Roman" w:cs="Times New Roman"/>
+          <w:color w:val="2A2A2A"/>
+          <w:shd w:val="clear" w:color="auto" w:fill="FFFFFF"/>
+        </w:rPr>
+      </w:pPr>
+      <w:r>
+        <w:rPr>
+          <w:rFonts w:ascii="Times New Roman" w:eastAsia="Times New Roman" w:hAnsi="Times New Roman" w:cs="Times New Roman"/>
+          <w:color w:val="2A2A2A"/>
+          <w:shd w:val="clear" w:color="auto" w:fill="FFFFFF"/>
+        </w:rPr>
+        <w:t xml:space="preserve">Annotation </w:t>
+      </w:r>
+      <w:r>
+        <w:rPr>
+          <w:rFonts w:ascii="Times New Roman" w:eastAsia="Times New Roman" w:hAnsi="Times New Roman" w:cs="Times New Roman"/>
+          <w:color w:val="2A2A2A"/>
+          <w:shd w:val="clear" w:color="auto" w:fill="FFFFFF"/>
+        </w:rPr>
+        <w:sym w:font="Wingdings" w:char="F0E0"/>
+      </w:r>
+      <w:r>
+        <w:rPr>
+          <w:rFonts w:ascii="Times New Roman" w:eastAsia="Times New Roman" w:hAnsi="Times New Roman" w:cs="Times New Roman"/>
+          <w:color w:val="2A2A2A"/>
+          <w:shd w:val="clear" w:color="auto" w:fill="FFFFFF"/>
+        </w:rPr>
+        <w:t xml:space="preserve"> let annotation lead into next part.</w:t>
+      </w:r>
+    </w:p>
+    <w:p>
+      <w:pPr>
+        <w:rPr>
+          <w:rFonts w:ascii="Times New Roman" w:eastAsia="Times New Roman" w:hAnsi="Times New Roman" w:cs="Times New Roman"/>
+          <w:color w:val="2A2A2A"/>
+          <w:shd w:val="clear" w:color="auto" w:fill="FFFFFF"/>
+        </w:rPr>
+      </w:pPr>
+    </w:p>
+    <w:p>
+      <w:pPr>
+        <w:rPr>
+          <w:rFonts w:ascii="Times New Roman" w:eastAsia="Times New Roman" w:hAnsi="Times New Roman" w:cs="Times New Roman"/>
+          <w:color w:val="2A2A2A"/>
+          <w:shd w:val="clear" w:color="auto" w:fill="FFFFFF"/>
+        </w:rPr>
+      </w:pPr>
+      <w:r>
+        <w:rPr>
+          <w:rFonts w:ascii="Times New Roman" w:eastAsia="Times New Roman" w:hAnsi="Times New Roman" w:cs="Times New Roman"/>
+          <w:color w:val="2A2A2A"/>
+          <w:shd w:val="clear" w:color="auto" w:fill="FFFFFF"/>
+        </w:rPr>
+        <w:t xml:space="preserve">Landscape genomics </w:t>
+      </w:r>
+    </w:p>
+    <w:p>
+      <w:pPr>
+        <w:pStyle w:val="ListParagraph"/>
+        <w:numPr>
+          <w:ilvl w:val="0"/>
+          <w:numId w:val="1"/>
+        </w:numPr>
+        <w:rPr>
+          <w:rFonts w:ascii="Times New Roman" w:eastAsia="Times New Roman" w:hAnsi="Times New Roman" w:cs="Times New Roman"/>
+          <w:color w:val="2A2A2A"/>
+          <w:shd w:val="clear" w:color="auto" w:fill="FFFFFF"/>
+        </w:rPr>
+      </w:pPr>
+      <w:r>
+        <w:rPr>
+          <w:rFonts w:ascii="Times New Roman" w:eastAsia="Times New Roman" w:hAnsi="Times New Roman" w:cs="Times New Roman"/>
+          <w:color w:val="2A2A2A"/>
+          <w:shd w:val="clear" w:color="auto" w:fill="FFFFFF"/>
+        </w:rPr>
+        <w:t>Population genomics + landscape genetics</w:t>
+      </w:r>
+    </w:p>
+    <w:p>
+      <w:pPr>
+        <w:pStyle w:val="ListParagraph"/>
+        <w:numPr>
+          <w:ilvl w:val="0"/>
+          <w:numId w:val="1"/>
+        </w:numPr>
+        <w:rPr>
+          <w:rFonts w:ascii="Times New Roman" w:eastAsia="Times New Roman" w:hAnsi="Times New Roman" w:cs="Times New Roman"/>
+          <w:color w:val="2A2A2A"/>
+          <w:shd w:val="clear" w:color="auto" w:fill="FFFFFF"/>
+        </w:rPr>
+      </w:pPr>
+      <w:r>
+        <w:rPr>
+          <w:rFonts w:ascii="Times New Roman" w:eastAsia="Times New Roman" w:hAnsi="Times New Roman" w:cs="Times New Roman"/>
+          <w:color w:val="2A2A2A"/>
+          <w:shd w:val="clear" w:color="auto" w:fill="FFFFFF"/>
+        </w:rPr>
+        <w:t>Explanation of adaptive regions in the genome (maybe discuss pos vs neg)</w:t>
+      </w:r>
+    </w:p>
+    <w:p>
+      <w:pPr>
+        <w:pStyle w:val="ListParagraph"/>
+        <w:numPr>
+          <w:ilvl w:val="0"/>
+          <w:numId w:val="1"/>
+        </w:numPr>
+        <w:rPr>
+          <w:rFonts w:ascii="Times New Roman" w:eastAsia="Times New Roman" w:hAnsi="Times New Roman" w:cs="Times New Roman"/>
+          <w:color w:val="2A2A2A"/>
+          <w:shd w:val="clear" w:color="auto" w:fill="FFFFFF"/>
+        </w:rPr>
+      </w:pPr>
+      <w:r>
+        <w:rPr>
+          <w:rFonts w:ascii="Times New Roman" w:eastAsia="Times New Roman" w:hAnsi="Times New Roman" w:cs="Times New Roman"/>
+          <w:color w:val="2A2A2A"/>
+          <w:shd w:val="clear" w:color="auto" w:fill="FFFFFF"/>
+        </w:rPr>
+        <w:t>Genome scans</w:t>
+      </w:r>
+    </w:p>
+    <w:p>
+      <w:pPr>
+        <w:pStyle w:val="ListParagraph"/>
+        <w:numPr>
+          <w:ilvl w:val="0"/>
+          <w:numId w:val="1"/>
+        </w:numPr>
+        <w:rPr>
+          <w:rFonts w:ascii="Times New Roman" w:eastAsia="Times New Roman" w:hAnsi="Times New Roman" w:cs="Times New Roman"/>
+          <w:color w:val="2A2A2A"/>
+          <w:shd w:val="clear" w:color="auto" w:fill="FFFFFF"/>
+        </w:rPr>
+      </w:pPr>
+      <w:r>
+        <w:rPr>
+          <w:rFonts w:ascii="Times New Roman" w:eastAsia="Times New Roman" w:hAnsi="Times New Roman" w:cs="Times New Roman"/>
+          <w:color w:val="2A2A2A"/>
+          <w:shd w:val="clear" w:color="auto" w:fill="FFFFFF"/>
+        </w:rPr>
+        <w:t>Genome-Environment Association</w:t>
+      </w:r>
+    </w:p>
+    <w:p>
+      <w:pPr>
+        <w:rPr>
+          <w:rFonts w:ascii="Times New Roman" w:eastAsia="Times New Roman" w:hAnsi="Times New Roman" w:cs="Times New Roman"/>
+          <w:color w:val="2A2A2A"/>
+          <w:shd w:val="clear" w:color="auto" w:fill="FFFFFF"/>
+        </w:rPr>
+      </w:pPr>
+    </w:p>
+    <w:p>
+      <w:pPr>
+        <w:rPr>
+          <w:rFonts w:ascii="Times New Roman" w:eastAsia="Times New Roman" w:hAnsi="Times New Roman" w:cs="Times New Roman"/>
+          <w:color w:val="2A2A2A"/>
+          <w:shd w:val="clear" w:color="auto" w:fill="FFFFFF"/>
+        </w:rPr>
+      </w:pPr>
+      <w:r>
+        <w:rPr>
+          <w:rFonts w:ascii="Times New Roman" w:eastAsia="Times New Roman" w:hAnsi="Times New Roman" w:cs="Times New Roman"/>
+          <w:color w:val="2A2A2A"/>
+          <w:shd w:val="clear" w:color="auto" w:fill="FFFFFF"/>
+        </w:rPr>
+        <w:t xml:space="preserve">Conservation Measures </w:t>
+      </w:r>
+    </w:p>
+    <w:p>
+      <w:pPr>
+        <w:pStyle w:val="ListParagraph"/>
+        <w:numPr>
+          <w:ilvl w:val="0"/>
+          <w:numId w:val="1"/>
+        </w:numPr>
+        <w:rPr>
+          <w:rFonts w:ascii="Times New Roman" w:eastAsia="Times New Roman" w:hAnsi="Times New Roman" w:cs="Times New Roman"/>
+          <w:color w:val="2A2A2A"/>
+          <w:shd w:val="clear" w:color="auto" w:fill="FFFFFF"/>
+        </w:rPr>
+      </w:pPr>
+      <w:r>
+        <w:rPr>
+          <w:rFonts w:ascii="Times New Roman" w:eastAsia="Times New Roman" w:hAnsi="Times New Roman" w:cs="Times New Roman"/>
+          <w:color w:val="2A2A2A"/>
+          <w:shd w:val="clear" w:color="auto" w:fill="FFFFFF"/>
+        </w:rPr>
+        <w:t>Candidate Genes for Monitoring</w:t>
+      </w:r>
+    </w:p>
+    <w:p>
+      <w:pPr>
+        <w:pStyle w:val="ListParagraph"/>
+        <w:numPr>
+          <w:ilvl w:val="0"/>
+          <w:numId w:val="1"/>
+        </w:numPr>
+        <w:rPr>
+          <w:rFonts w:ascii="Times New Roman" w:eastAsia="Times New Roman" w:hAnsi="Times New Roman" w:cs="Times New Roman"/>
+          <w:color w:val="2A2A2A"/>
+          <w:shd w:val="clear" w:color="auto" w:fill="FFFFFF"/>
+        </w:rPr>
+      </w:pPr>
+      <w:r>
+        <w:rPr>
+          <w:rFonts w:ascii="Times New Roman" w:eastAsia="Times New Roman" w:hAnsi="Times New Roman" w:cs="Times New Roman"/>
+          <w:color w:val="2A2A2A"/>
+          <w:shd w:val="clear" w:color="auto" w:fill="FFFFFF"/>
+        </w:rPr>
+        <w:t xml:space="preserve">Species-specific microsatellite markers </w:t>
+      </w:r>
+    </w:p>
+    <w:p>
+      <w:pPr>
+        <w:pStyle w:val="ListParagraph"/>
+        <w:numPr>
+          <w:ilvl w:val="0"/>
+          <w:numId w:val="1"/>
+        </w:numPr>
+        <w:rPr>
+          <w:rFonts w:ascii="Times New Roman" w:eastAsia="Times New Roman" w:hAnsi="Times New Roman" w:cs="Times New Roman"/>
+          <w:color w:val="2A2A2A"/>
+          <w:shd w:val="clear" w:color="auto" w:fill="FFFFFF"/>
+        </w:rPr>
+      </w:pPr>
+      <w:r>
+        <w:rPr>
+          <w:rFonts w:ascii="Times New Roman" w:eastAsia="Times New Roman" w:hAnsi="Times New Roman" w:cs="Times New Roman"/>
+          <w:color w:val="2A2A2A"/>
+          <w:shd w:val="clear" w:color="auto" w:fill="FFFFFF"/>
+        </w:rPr>
+        <w:t>Treatment development</w:t>
+      </w:r>
+    </w:p>
+    <w:p>
+      <w:pPr>
+        <w:pStyle w:val="ListParagraph"/>
+        <w:numPr>
+          <w:ilvl w:val="0"/>
+          <w:numId w:val="1"/>
+        </w:numPr>
+        <w:rPr>
+          <w:rFonts w:ascii="Times New Roman" w:eastAsia="Times New Roman" w:hAnsi="Times New Roman" w:cs="Times New Roman"/>
+          <w:color w:val="2A2A2A"/>
+          <w:shd w:val="clear" w:color="auto" w:fill="FFFFFF"/>
+        </w:rPr>
+      </w:pPr>
+      <w:r>
+        <w:rPr>
+          <w:rFonts w:ascii="Times New Roman" w:eastAsia="Times New Roman" w:hAnsi="Times New Roman" w:cs="Times New Roman"/>
+          <w:color w:val="2A2A2A"/>
+          <w:shd w:val="clear" w:color="auto" w:fill="FFFFFF"/>
+        </w:rPr>
+        <w:t>Breeding Programs</w:t>
+      </w:r>
+    </w:p>
+    <w:p>
+      <w:pPr>
+        <w:rPr>
+          <w:rFonts w:ascii="Times New Roman" w:eastAsia="Times New Roman" w:hAnsi="Times New Roman" w:cs="Times New Roman"/>
+          <w:color w:val="2A2A2A"/>
+          <w:shd w:val="clear" w:color="auto" w:fill="FFFFFF"/>
+        </w:rPr>
+      </w:pPr>
+    </w:p>
+    <w:p>
+      <w:pPr>
+        <w:rPr>
+          <w:rFonts w:ascii="Times New Roman" w:eastAsia="Times New Roman" w:hAnsi="Times New Roman" w:cs="Times New Roman"/>
+          <w:color w:val="2A2A2A"/>
+          <w:shd w:val="clear" w:color="auto" w:fill="FFFFFF"/>
+        </w:rPr>
+      </w:pPr>
+    </w:p>
+    <w:p>
+      <w:pPr>
+        <w:rPr>
+          <w:rFonts w:ascii="Times New Roman" w:eastAsia="Times New Roman" w:hAnsi="Times New Roman" w:cs="Times New Roman"/>
+          <w:color w:val="2A2A2A"/>
+          <w:shd w:val="clear" w:color="auto" w:fill="FFFFFF"/>
+        </w:rPr>
+      </w:pPr>
+    </w:p>
+    <w:p>
+      <w:pPr>
+        <w:rPr>
+          <w:rFonts w:ascii="Times New Roman" w:eastAsia="Times New Roman" w:hAnsi="Times New Roman" w:cs="Times New Roman"/>
+          <w:color w:val="2A2A2A"/>
+          <w:shd w:val="clear" w:color="auto" w:fill="FFFFFF"/>
+        </w:rPr>
+      </w:pPr>
+    </w:p>
+    <w:p>
+      <w:pPr>
+        <w:rPr>
+          <w:rFonts w:ascii="Times New Roman" w:eastAsia="Times New Roman" w:hAnsi="Times New Roman" w:cs="Times New Roman"/>
+          <w:color w:val="2A2A2A"/>
+          <w:shd w:val="clear" w:color="auto" w:fill="FFFFFF"/>
+        </w:rPr>
+      </w:pPr>
+    </w:p>
+    <w:p>
+      <w:pPr>
+        <w:rPr>
+          <w:rFonts w:ascii="Times New Roman" w:eastAsia="Times New Roman" w:hAnsi="Times New Roman" w:cs="Times New Roman"/>
+          <w:color w:val="2A2A2A"/>
+          <w:shd w:val="clear" w:color="auto" w:fill="FFFFFF"/>
+        </w:rPr>
+      </w:pPr>
+    </w:p>
+    <w:p>
+      <w:pPr>
+        <w:rPr>
+          <w:rFonts w:ascii="Times New Roman" w:eastAsia="Times New Roman" w:hAnsi="Times New Roman" w:cs="Times New Roman"/>
+          <w:color w:val="2A2A2A"/>
+          <w:shd w:val="clear" w:color="auto" w:fill="FFFFFF"/>
+        </w:rPr>
+      </w:pPr>
+    </w:p>
+    <w:p>
+      <w:pPr>
+        <w:rPr>
+          <w:rFonts w:ascii="Times New Roman" w:eastAsia="Times New Roman" w:hAnsi="Times New Roman" w:cs="Times New Roman"/>
+          <w:color w:val="2A2A2A"/>
+          <w:shd w:val="clear" w:color="auto" w:fill="FFFFFF"/>
+        </w:rPr>
+      </w:pPr>
+    </w:p>
+    <w:p>
+      <w:pPr>
+        <w:rPr>
+          <w:rFonts w:ascii="Times New Roman" w:eastAsia="Times New Roman" w:hAnsi="Times New Roman" w:cs="Times New Roman"/>
+          <w:color w:val="2A2A2A"/>
+          <w:shd w:val="clear" w:color="auto" w:fill="FFFFFF"/>
+        </w:rPr>
+      </w:pPr>
+    </w:p>
+    <w:p>
+      <w:pPr>
+        <w:rPr>
+          <w:rFonts w:ascii="Times New Roman" w:eastAsia="Times New Roman" w:hAnsi="Times New Roman" w:cs="Times New Roman"/>
+          <w:color w:val="2A2A2A"/>
+          <w:shd w:val="clear" w:color="auto" w:fill="FFFFFF"/>
+        </w:rPr>
+      </w:pPr>
+    </w:p>
+    <w:p>
+      <w:pPr>
+        <w:rPr>
+          <w:rFonts w:ascii="Times New Roman" w:eastAsia="Times New Roman" w:hAnsi="Times New Roman" w:cs="Times New Roman"/>
+          <w:color w:val="2A2A2A"/>
+          <w:shd w:val="clear" w:color="auto" w:fill="FFFFFF"/>
+        </w:rPr>
+      </w:pPr>
+    </w:p>
+    <w:p>
+      <w:pPr>
+        <w:rPr>
+          <w:rFonts w:ascii="Times New Roman" w:eastAsia="Times New Roman" w:hAnsi="Times New Roman" w:cs="Times New Roman"/>
+          <w:color w:val="2A2A2A"/>
+          <w:shd w:val="clear" w:color="auto" w:fill="FFFFFF"/>
+        </w:rPr>
+      </w:pPr>
+    </w:p>
+    <w:p>
+      <w:pPr>
+        <w:rPr>
+          <w:rFonts w:ascii="Times New Roman" w:eastAsia="Times New Roman" w:hAnsi="Times New Roman" w:cs="Times New Roman"/>
+          <w:color w:val="2A2A2A"/>
+          <w:shd w:val="clear" w:color="auto" w:fill="FFFFFF"/>
+        </w:rPr>
+      </w:pPr>
+    </w:p>
+    <w:p>
+      <w:pPr>
+        <w:rPr>
+          <w:rFonts w:ascii="Times New Roman" w:eastAsia="Times New Roman" w:hAnsi="Times New Roman" w:cs="Times New Roman"/>
+          <w:color w:val="2A2A2A"/>
+          <w:shd w:val="clear" w:color="auto" w:fill="FFFFFF"/>
+        </w:rPr>
+      </w:pPr>
+    </w:p>
+    <w:p>
+      <w:pPr>
+        <w:rPr>
+          <w:rFonts w:ascii="Times New Roman" w:eastAsia="Times New Roman" w:hAnsi="Times New Roman" w:cs="Times New Roman"/>
+          <w:color w:val="2A2A2A"/>
+          <w:shd w:val="clear" w:color="auto" w:fill="FFFFFF"/>
+        </w:rPr>
+      </w:pPr>
+    </w:p>
+    <w:p>
+      <w:pPr>
+        <w:rPr>
+          <w:rFonts w:ascii="Times New Roman" w:eastAsia="Times New Roman" w:hAnsi="Times New Roman" w:cs="Times New Roman"/>
+          <w:color w:val="2A2A2A"/>
+          <w:shd w:val="clear" w:color="auto" w:fill="FFFFFF"/>
+        </w:rPr>
+      </w:pPr>
+    </w:p>
+    <w:p>
+      <w:pPr>
+        <w:rPr>
+          <w:rFonts w:ascii="Times New Roman" w:eastAsia="Times New Roman" w:hAnsi="Times New Roman" w:cs="Times New Roman"/>
+          <w:color w:val="2A2A2A"/>
+          <w:shd w:val="clear" w:color="auto" w:fill="FFFFFF"/>
+        </w:rPr>
+      </w:pPr>
+    </w:p>
+    <w:p>
+      <w:pPr>
+        <w:rPr>
+          <w:rFonts w:ascii="Times New Roman" w:eastAsia="Times New Roman" w:hAnsi="Times New Roman" w:cs="Times New Roman"/>
+          <w:color w:val="2A2A2A"/>
+          <w:shd w:val="clear" w:color="auto" w:fill="FFFFFF"/>
+        </w:rPr>
+      </w:pPr>
+    </w:p>
+    <w:p>
+      <w:pPr>
+        <w:rPr>
+          <w:rFonts w:ascii="Times New Roman" w:eastAsia="Times New Roman" w:hAnsi="Times New Roman" w:cs="Times New Roman"/>
+          <w:color w:val="2A2A2A"/>
+          <w:shd w:val="clear" w:color="auto" w:fill="FFFFFF"/>
+        </w:rPr>
+      </w:pPr>
+    </w:p>
+    <w:p>
+      <w:pPr>
+        <w:rPr>
+          <w:rFonts w:ascii="Times New Roman" w:eastAsia="Times New Roman" w:hAnsi="Times New Roman" w:cs="Times New Roman"/>
+          <w:color w:val="2A2A2A"/>
+          <w:shd w:val="clear" w:color="auto" w:fill="FFFFFF"/>
+        </w:rPr>
+      </w:pPr>
+    </w:p>
+    <w:p>
+      <w:pPr>
+        <w:rPr>
+          <w:rFonts w:ascii="Times New Roman" w:eastAsia="Times New Roman" w:hAnsi="Times New Roman" w:cs="Times New Roman"/>
+          <w:color w:val="2A2A2A"/>
+          <w:shd w:val="clear" w:color="auto" w:fill="FFFFFF"/>
+        </w:rPr>
+      </w:pPr>
+    </w:p>
+    <w:p>
+      <w:pPr>
+        <w:rPr>
+          <w:rFonts w:ascii="Times New Roman" w:eastAsia="Times New Roman" w:hAnsi="Times New Roman" w:cs="Times New Roman"/>
+          <w:color w:val="2A2A2A"/>
+          <w:shd w:val="clear" w:color="auto" w:fill="FFFFFF"/>
+        </w:rPr>
+      </w:pPr>
+    </w:p>
+    <w:p>
+      <w:pPr>
+        <w:rPr>
+          <w:rFonts w:ascii="Times New Roman" w:eastAsia="Times New Roman" w:hAnsi="Times New Roman" w:cs="Times New Roman"/>
+          <w:color w:val="2A2A2A"/>
+          <w:shd w:val="clear" w:color="auto" w:fill="FFFFFF"/>
+        </w:rPr>
+      </w:pPr>
+    </w:p>
+    <w:p>
+      <w:pPr>
+        <w:rPr>
+          <w:rFonts w:ascii="Times New Roman" w:eastAsia="Times New Roman" w:hAnsi="Times New Roman" w:cs="Times New Roman"/>
+          <w:color w:val="2A2A2A"/>
+          <w:shd w:val="clear" w:color="auto" w:fill="FFFFFF"/>
+        </w:rPr>
+      </w:pPr>
+    </w:p>
+    <w:p>
+      <w:pPr>
+        <w:pStyle w:val="ListParagraph"/>
+        <w:numPr>
+          <w:ilvl w:val="0"/>
+          <w:numId w:val="2"/>
+        </w:numPr>
+        <w:rPr>
+          <w:rFonts w:ascii="Times New Roman" w:eastAsia="Times New Roman" w:hAnsi="Times New Roman" w:cs="Times New Roman"/>
+          <w:b/>
+          <w:bCs/>
+          <w:color w:val="2A2A2A"/>
+          <w:sz w:val="28"/>
+          <w:szCs w:val="28"/>
+          <w:shd w:val="clear" w:color="auto" w:fill="FFFFFF"/>
+        </w:rPr>
+      </w:pPr>
+      <w:r>
+        <w:rPr>
+          <w:rFonts w:ascii="Times New Roman" w:eastAsia="Times New Roman" w:hAnsi="Times New Roman" w:cs="Times New Roman"/>
+          <w:b/>
+          <w:bCs/>
+          <w:i/>
+          <w:iCs/>
+          <w:color w:val="2A2A2A"/>
+          <w:sz w:val="28"/>
+          <w:szCs w:val="28"/>
+          <w:shd w:val="clear" w:color="auto" w:fill="FFFFFF"/>
+        </w:rPr>
+        <w:lastRenderedPageBreak/>
+        <w:t>De novo</w:t>
+      </w:r>
+      <w:r>
+        <w:rPr>
+          <w:rFonts w:ascii="Times New Roman" w:eastAsia="Times New Roman" w:hAnsi="Times New Roman" w:cs="Times New Roman"/>
+          <w:b/>
+          <w:bCs/>
+          <w:color w:val="2A2A2A"/>
+          <w:sz w:val="28"/>
+          <w:szCs w:val="28"/>
+          <w:shd w:val="clear" w:color="auto" w:fill="FFFFFF"/>
+        </w:rPr>
+        <w:t xml:space="preserve"> genome sequencing</w:t>
+      </w:r>
+    </w:p>
+    <w:p>
+      <w:pPr>
+        <w:rPr>
+          <w:rFonts w:ascii="Times New Roman" w:eastAsia="Times New Roman" w:hAnsi="Times New Roman" w:cs="Times New Roman"/>
+          <w:b/>
+          <w:bCs/>
+          <w:color w:val="2A2A2A"/>
+          <w:sz w:val="28"/>
+          <w:szCs w:val="28"/>
+          <w:shd w:val="clear" w:color="auto" w:fill="FFFFFF"/>
+        </w:rPr>
+      </w:pPr>
+      <w:r>
+        <w:rPr>
+          <w:rFonts w:ascii="Times New Roman" w:eastAsia="Times New Roman" w:hAnsi="Times New Roman" w:cs="Times New Roman"/>
+          <w:b/>
+          <w:bCs/>
+          <w:color w:val="2A2A2A"/>
+          <w:sz w:val="28"/>
+          <w:szCs w:val="28"/>
+          <w:shd w:val="clear" w:color="auto" w:fill="FFFFFF"/>
+        </w:rPr>
+        <w:tab/>
+      </w:r>
+    </w:p>
+    <w:p>
+      <w:pPr>
+        <w:tabs>
+          <w:tab w:val="left" w:pos="560"/>
+          <w:tab w:val="left" w:pos="1121"/>
+          <w:tab w:val="left" w:pos="1681"/>
+          <w:tab w:val="left" w:pos="2242"/>
+          <w:tab w:val="left" w:pos="2803"/>
+          <w:tab w:val="left" w:pos="3363"/>
+          <w:tab w:val="left" w:pos="3924"/>
+          <w:tab w:val="left" w:pos="4485"/>
+          <w:tab w:val="left" w:pos="5045"/>
+          <w:tab w:val="left" w:pos="5606"/>
+          <w:tab w:val="left" w:pos="6166"/>
+          <w:tab w:val="left" w:pos="6727"/>
+          <w:tab w:val="left" w:pos="7288"/>
+          <w:tab w:val="left" w:pos="7848"/>
+          <w:tab w:val="left" w:pos="8409"/>
+          <w:tab w:val="left" w:pos="8970"/>
+          <w:tab w:val="left" w:pos="9530"/>
+          <w:tab w:val="left" w:pos="10091"/>
+          <w:tab w:val="left" w:pos="10651"/>
+          <w:tab w:val="left" w:pos="11212"/>
+          <w:tab w:val="left" w:pos="11773"/>
+          <w:tab w:val="left" w:pos="12333"/>
+          <w:tab w:val="left" w:pos="12894"/>
+          <w:tab w:val="left" w:pos="13455"/>
+          <w:tab w:val="left" w:pos="14015"/>
+          <w:tab w:val="left" w:pos="14576"/>
+          <w:tab w:val="left" w:pos="15136"/>
+          <w:tab w:val="left" w:pos="15697"/>
+          <w:tab w:val="left" w:pos="16258"/>
+          <w:tab w:val="left" w:pos="16818"/>
+          <w:tab w:val="left" w:pos="17379"/>
+          <w:tab w:val="left" w:pos="17940"/>
+          <w:tab w:val="left" w:pos="18500"/>
+          <w:tab w:val="left" w:pos="19061"/>
+          <w:tab w:val="left" w:pos="19621"/>
+          <w:tab w:val="left" w:pos="20182"/>
+          <w:tab w:val="left" w:pos="20743"/>
+          <w:tab w:val="left" w:pos="21303"/>
+          <w:tab w:val="left" w:pos="21864"/>
+          <w:tab w:val="left" w:pos="22425"/>
+          <w:tab w:val="left" w:pos="22985"/>
+          <w:tab w:val="left" w:pos="23546"/>
+          <w:tab w:val="left" w:pos="24106"/>
+          <w:tab w:val="left" w:pos="24667"/>
+          <w:tab w:val="left" w:pos="25228"/>
+          <w:tab w:val="left" w:pos="25788"/>
+          <w:tab w:val="left" w:pos="26349"/>
+          <w:tab w:val="left" w:pos="26910"/>
+          <w:tab w:val="left" w:pos="27470"/>
+          <w:tab w:val="left" w:pos="28031"/>
+          <w:tab w:val="left" w:pos="28591"/>
+          <w:tab w:val="left" w:pos="29152"/>
+          <w:tab w:val="left" w:pos="29713"/>
+          <w:tab w:val="left" w:pos="30273"/>
+          <w:tab w:val="left" w:pos="30834"/>
+          <w:tab w:val="left" w:pos="31395"/>
+        </w:tabs>
+        <w:autoSpaceDE w:val="0"/>
+        <w:autoSpaceDN w:val="0"/>
+        <w:adjustRightInd w:val="0"/>
+        <w:rPr>
+          <w:rFonts w:ascii="Times New Roman" w:hAnsi="Times New Roman" w:cs="Times New Roman"/>
+          <w:color w:val="000000"/>
+        </w:rPr>
+      </w:pPr>
+      <w:r>
+        <w:rPr>
+          <w:rFonts w:ascii="Times New Roman" w:hAnsi="Times New Roman" w:cs="Times New Roman"/>
+          <w:color w:val="000000"/>
+        </w:rPr>
+        <w:tab/>
+      </w:r>
+      <w:r>
+        <w:rPr>
+          <w:rFonts w:ascii="Times New Roman" w:hAnsi="Times New Roman" w:cs="Times New Roman"/>
+          <w:color w:val="000000"/>
+        </w:rPr>
+        <w:t xml:space="preserve">There are three main </w:t>
+      </w:r>
+      <w:r>
+        <w:rPr>
+          <w:rFonts w:ascii="Times New Roman" w:hAnsi="Times New Roman" w:cs="Times New Roman"/>
+          <w:color w:val="000000"/>
+        </w:rPr>
+        <w:t>steps</w:t>
+      </w:r>
+      <w:r>
+        <w:rPr>
+          <w:rFonts w:ascii="Times New Roman" w:hAnsi="Times New Roman" w:cs="Times New Roman"/>
+          <w:color w:val="000000"/>
+        </w:rPr>
+        <w:t xml:space="preserve"> to </w:t>
+      </w:r>
+      <w:r>
+        <w:rPr>
+          <w:rFonts w:ascii="Times New Roman" w:hAnsi="Times New Roman" w:cs="Times New Roman"/>
+          <w:color w:val="000000"/>
+        </w:rPr>
+        <w:t>reach a high-quality whole genome sequence</w:t>
+      </w:r>
+      <w:r>
+        <w:rPr>
+          <w:rFonts w:ascii="Times New Roman" w:hAnsi="Times New Roman" w:cs="Times New Roman"/>
+          <w:color w:val="000000"/>
+        </w:rPr>
+        <w:t xml:space="preserve">. The first part is </w:t>
+      </w:r>
+      <w:r>
+        <w:rPr>
+          <w:rFonts w:ascii="Times New Roman" w:hAnsi="Times New Roman" w:cs="Times New Roman"/>
+          <w:b/>
+          <w:bCs/>
+          <w:color w:val="000000"/>
+        </w:rPr>
+        <w:t>library preparation and sequencing</w:t>
+      </w:r>
+      <w:r>
+        <w:rPr>
+          <w:rFonts w:ascii="Times New Roman" w:hAnsi="Times New Roman" w:cs="Times New Roman"/>
+          <w:color w:val="000000"/>
+        </w:rPr>
+        <w:t xml:space="preserve">, this is the </w:t>
+      </w:r>
+      <w:r>
+        <w:rPr>
+          <w:rFonts w:ascii="Times New Roman" w:hAnsi="Times New Roman" w:cs="Times New Roman"/>
+          <w:color w:val="000000"/>
+        </w:rPr>
+        <w:t>done using high quality extracted DNA and high-throughput technology like Illumina.</w:t>
+      </w:r>
+      <w:r>
+        <w:rPr>
+          <w:rFonts w:ascii="Times New Roman" w:hAnsi="Times New Roman" w:cs="Times New Roman"/>
+          <w:color w:val="000000"/>
+        </w:rPr>
+        <w:t xml:space="preserve"> Following this, the </w:t>
+      </w:r>
+      <w:r>
+        <w:rPr>
+          <w:rFonts w:ascii="Times New Roman" w:hAnsi="Times New Roman" w:cs="Times New Roman"/>
+          <w:b/>
+          <w:bCs/>
+          <w:color w:val="000000"/>
+        </w:rPr>
+        <w:t>assembly</w:t>
+      </w:r>
+      <w:r>
+        <w:rPr>
+          <w:rFonts w:ascii="Times New Roman" w:hAnsi="Times New Roman" w:cs="Times New Roman"/>
+          <w:color w:val="000000"/>
+        </w:rPr>
+        <w:t xml:space="preserve"> is </w:t>
+      </w:r>
+      <w:r>
+        <w:rPr>
+          <w:rFonts w:ascii="Times New Roman" w:hAnsi="Times New Roman" w:cs="Times New Roman"/>
+          <w:color w:val="000000"/>
+        </w:rPr>
+        <w:t>the</w:t>
+      </w:r>
+      <w:r>
+        <w:rPr>
+          <w:rFonts w:ascii="Times New Roman" w:hAnsi="Times New Roman" w:cs="Times New Roman"/>
+          <w:color w:val="000000"/>
+        </w:rPr>
+        <w:t xml:space="preserve"> computational process of constructing longer sequences through piecing together shorter sequence reads. Finally, the </w:t>
+      </w:r>
+      <w:r>
+        <w:rPr>
+          <w:rFonts w:ascii="Times New Roman" w:hAnsi="Times New Roman" w:cs="Times New Roman"/>
+          <w:b/>
+          <w:bCs/>
+          <w:color w:val="000000"/>
+        </w:rPr>
+        <w:t>annotation</w:t>
+      </w:r>
+      <w:r>
+        <w:rPr>
+          <w:rFonts w:ascii="Times New Roman" w:hAnsi="Times New Roman" w:cs="Times New Roman"/>
+          <w:color w:val="000000"/>
+        </w:rPr>
+        <w:t xml:space="preserve"> is done by assigning biological information to the genomic data (</w:t>
+      </w:r>
+      <w:proofErr w:type="spellStart"/>
+      <w:r>
+        <w:rPr>
+          <w:rFonts w:ascii="Times New Roman" w:hAnsi="Times New Roman" w:cs="Times New Roman"/>
+          <w:color w:val="000000"/>
+        </w:rPr>
+        <w:t>Ekblom</w:t>
+      </w:r>
+      <w:proofErr w:type="spellEnd"/>
+      <w:r>
+        <w:rPr>
+          <w:rFonts w:ascii="Times New Roman" w:hAnsi="Times New Roman" w:cs="Times New Roman"/>
+          <w:color w:val="000000"/>
+        </w:rPr>
+        <w:t xml:space="preserve"> and Wolf, 2014).</w:t>
+      </w:r>
+      <w:r>
+        <w:rPr>
+          <w:rFonts w:ascii="Times New Roman" w:hAnsi="Times New Roman" w:cs="Times New Roman"/>
+          <w:color w:val="000000"/>
+        </w:rPr>
+        <w:t xml:space="preserve"> </w:t>
+      </w:r>
+      <w:r>
+        <w:rPr>
+          <w:rFonts w:ascii="Times New Roman" w:hAnsi="Times New Roman" w:cs="Times New Roman"/>
+          <w:i/>
+          <w:iCs/>
+          <w:color w:val="000000"/>
+        </w:rPr>
+        <w:t>De novo</w:t>
+      </w:r>
+      <w:r>
+        <w:rPr>
+          <w:rFonts w:ascii="Times New Roman" w:hAnsi="Times New Roman" w:cs="Times New Roman"/>
+          <w:color w:val="000000"/>
+        </w:rPr>
+        <w:t xml:space="preserve"> assembly is the construction of a continuous sequence without the availability of a reference genom</w:t>
+      </w:r>
+      <w:r>
+        <w:rPr>
+          <w:rFonts w:ascii="Times New Roman" w:hAnsi="Times New Roman" w:cs="Times New Roman"/>
+          <w:color w:val="000000"/>
+        </w:rPr>
+        <w:t>e</w:t>
+      </w:r>
+      <w:r>
+        <w:rPr>
+          <w:rFonts w:ascii="Times New Roman" w:hAnsi="Times New Roman" w:cs="Times New Roman"/>
+          <w:color w:val="000000"/>
+        </w:rPr>
+        <w:t xml:space="preserve">. There are many factors to consider before sequencing a whole genome, however, two of the most important are the </w:t>
+      </w:r>
+      <w:r>
+        <w:rPr>
+          <w:rFonts w:ascii="Times New Roman" w:hAnsi="Times New Roman" w:cs="Times New Roman"/>
+          <w:color w:val="000000"/>
+        </w:rPr>
+        <w:t xml:space="preserve">length of reads and sequence </w:t>
+      </w:r>
+      <w:r>
+        <w:rPr>
+          <w:rFonts w:ascii="Times New Roman" w:hAnsi="Times New Roman" w:cs="Times New Roman"/>
+          <w:color w:val="000000"/>
+        </w:rPr>
+        <w:t>coverage. These decisions depend highly on the budget for the genomic project and the resources available.</w:t>
+      </w:r>
+    </w:p>
+    <w:p>
+      <w:pPr>
+        <w:tabs>
+          <w:tab w:val="left" w:pos="560"/>
+          <w:tab w:val="left" w:pos="1121"/>
+          <w:tab w:val="left" w:pos="1681"/>
+          <w:tab w:val="left" w:pos="2242"/>
+          <w:tab w:val="left" w:pos="2803"/>
+          <w:tab w:val="left" w:pos="3363"/>
+          <w:tab w:val="left" w:pos="3924"/>
+          <w:tab w:val="left" w:pos="4485"/>
+          <w:tab w:val="left" w:pos="5045"/>
+          <w:tab w:val="left" w:pos="5606"/>
+          <w:tab w:val="left" w:pos="6166"/>
+          <w:tab w:val="left" w:pos="6727"/>
+          <w:tab w:val="left" w:pos="7288"/>
+          <w:tab w:val="left" w:pos="7848"/>
+          <w:tab w:val="left" w:pos="8409"/>
+          <w:tab w:val="left" w:pos="8970"/>
+          <w:tab w:val="left" w:pos="9530"/>
+          <w:tab w:val="left" w:pos="10091"/>
+          <w:tab w:val="left" w:pos="10651"/>
+          <w:tab w:val="left" w:pos="11212"/>
+          <w:tab w:val="left" w:pos="11773"/>
+          <w:tab w:val="left" w:pos="12333"/>
+          <w:tab w:val="left" w:pos="12894"/>
+          <w:tab w:val="left" w:pos="13455"/>
+          <w:tab w:val="left" w:pos="14015"/>
+          <w:tab w:val="left" w:pos="14576"/>
+          <w:tab w:val="left" w:pos="15136"/>
+          <w:tab w:val="left" w:pos="15697"/>
+          <w:tab w:val="left" w:pos="16258"/>
+          <w:tab w:val="left" w:pos="16818"/>
+          <w:tab w:val="left" w:pos="17379"/>
+          <w:tab w:val="left" w:pos="17940"/>
+          <w:tab w:val="left" w:pos="18500"/>
+          <w:tab w:val="left" w:pos="19061"/>
+          <w:tab w:val="left" w:pos="19621"/>
+          <w:tab w:val="left" w:pos="20182"/>
+          <w:tab w:val="left" w:pos="20743"/>
+          <w:tab w:val="left" w:pos="21303"/>
+          <w:tab w:val="left" w:pos="21864"/>
+          <w:tab w:val="left" w:pos="22425"/>
+          <w:tab w:val="left" w:pos="22985"/>
+          <w:tab w:val="left" w:pos="23546"/>
+          <w:tab w:val="left" w:pos="24106"/>
+          <w:tab w:val="left" w:pos="24667"/>
+          <w:tab w:val="left" w:pos="25228"/>
+          <w:tab w:val="left" w:pos="25788"/>
+          <w:tab w:val="left" w:pos="26349"/>
+          <w:tab w:val="left" w:pos="26910"/>
+          <w:tab w:val="left" w:pos="27470"/>
+          <w:tab w:val="left" w:pos="28031"/>
+          <w:tab w:val="left" w:pos="28591"/>
+          <w:tab w:val="left" w:pos="29152"/>
+          <w:tab w:val="left" w:pos="29713"/>
+          <w:tab w:val="left" w:pos="30273"/>
+          <w:tab w:val="left" w:pos="30834"/>
+          <w:tab w:val="left" w:pos="31395"/>
+        </w:tabs>
+        <w:autoSpaceDE w:val="0"/>
+        <w:autoSpaceDN w:val="0"/>
+        <w:adjustRightInd w:val="0"/>
+        <w:rPr>
+          <w:rFonts w:ascii="Times New Roman" w:hAnsi="Times New Roman" w:cs="Times New Roman"/>
+          <w:color w:val="000000"/>
+        </w:rPr>
+      </w:pPr>
+      <w:r>
+        <w:rPr>
+          <w:rFonts w:ascii="Times New Roman" w:hAnsi="Times New Roman" w:cs="Times New Roman"/>
+          <w:color w:val="000000"/>
+        </w:rPr>
+        <w:tab/>
+        <w:t xml:space="preserve">Short </w:t>
+      </w:r>
+      <w:r>
+        <w:rPr>
+          <w:rFonts w:ascii="Times New Roman" w:hAnsi="Times New Roman" w:cs="Times New Roman"/>
+          <w:b/>
+          <w:bCs/>
+          <w:color w:val="000000"/>
+        </w:rPr>
+        <w:t>reads</w:t>
+      </w:r>
+      <w:r>
+        <w:rPr>
+          <w:rFonts w:ascii="Times New Roman" w:hAnsi="Times New Roman" w:cs="Times New Roman"/>
+          <w:color w:val="000000"/>
+        </w:rPr>
+        <w:t xml:space="preserve"> made their appearance as the "second generation</w:t>
+      </w:r>
+      <w:r>
+        <w:rPr>
+          <w:rFonts w:ascii="Times New Roman" w:hAnsi="Times New Roman" w:cs="Times New Roman"/>
+          <w:color w:val="000000"/>
+        </w:rPr>
+        <w:t xml:space="preserve">” </w:t>
+      </w:r>
+      <w:r>
+        <w:rPr>
+          <w:rFonts w:ascii="Times New Roman" w:hAnsi="Times New Roman" w:cs="Times New Roman"/>
+          <w:color w:val="000000"/>
+        </w:rPr>
+        <w:t>of sequencing between 2005 and 2010. Using high-throughput systems</w:t>
+      </w:r>
+      <w:r>
+        <w:rPr>
+          <w:rFonts w:ascii="Times New Roman" w:hAnsi="Times New Roman" w:cs="Times New Roman"/>
+          <w:color w:val="000000"/>
+        </w:rPr>
+        <w:t>,</w:t>
+      </w:r>
+      <w:r>
+        <w:rPr>
+          <w:rFonts w:ascii="Times New Roman" w:hAnsi="Times New Roman" w:cs="Times New Roman"/>
+          <w:color w:val="000000"/>
+        </w:rPr>
+        <w:t xml:space="preserve"> like Illumina, we can obtain short sequence reads that can be joined to other short reads via paired-ends. Through this, contigs are built and </w:t>
+      </w:r>
+      <w:r>
+        <w:rPr>
+          <w:rFonts w:ascii="Times New Roman" w:hAnsi="Times New Roman" w:cs="Times New Roman"/>
+          <w:color w:val="000000"/>
+        </w:rPr>
+        <w:t xml:space="preserve">eventually </w:t>
+      </w:r>
+      <w:r>
+        <w:rPr>
+          <w:rFonts w:ascii="Times New Roman" w:hAnsi="Times New Roman" w:cs="Times New Roman"/>
+          <w:color w:val="000000"/>
+        </w:rPr>
+        <w:t xml:space="preserve">merge into longer scaffolds. One drawback is that by joining short reads only, you can run into problems with repetitive regions and gaps. They are also lacking in the ability to detect large structural variants (SVs). Between 2011-2014, long reads made their debut as the "third generation" of sequencing technologies. Long reads produce much longer </w:t>
+      </w:r>
+      <w:r>
+        <w:rPr>
+          <w:rFonts w:ascii="Times New Roman" w:hAnsi="Times New Roman" w:cs="Times New Roman"/>
+          <w:color w:val="000000"/>
+        </w:rPr>
+        <w:t xml:space="preserve">continuous </w:t>
+      </w:r>
+      <w:r>
+        <w:rPr>
+          <w:rFonts w:ascii="Times New Roman" w:hAnsi="Times New Roman" w:cs="Times New Roman"/>
+          <w:color w:val="000000"/>
+        </w:rPr>
+        <w:t>sequences than typical short read technologies. This is done in one of two ways: single-molecule real time (SMRT) sequencing and synthetic long read sequencing. The SMRT method produces long reads of a single DNA molecule and is primarily being done by Pacific Biosciences (PacBio) and Oxford Nanopore Technologies. Synthetic long reads (SLR-seq) are made by using a computational program to assemble barcoded short reads to make the longer read, performed by Illumina. The SMRT method is</w:t>
+      </w:r>
+      <w:r>
+        <w:rPr>
+          <w:rFonts w:ascii="Times New Roman" w:hAnsi="Times New Roman" w:cs="Times New Roman"/>
+          <w:color w:val="000000"/>
+        </w:rPr>
+        <w:t xml:space="preserve">, currently, </w:t>
+      </w:r>
+      <w:r>
+        <w:rPr>
+          <w:rFonts w:ascii="Times New Roman" w:hAnsi="Times New Roman" w:cs="Times New Roman"/>
+          <w:color w:val="000000"/>
+        </w:rPr>
+        <w:t xml:space="preserve">the more popular </w:t>
+      </w:r>
+      <w:r>
+        <w:rPr>
+          <w:rFonts w:ascii="Times New Roman" w:hAnsi="Times New Roman" w:cs="Times New Roman"/>
+          <w:color w:val="000000"/>
+        </w:rPr>
+        <w:t>option</w:t>
+      </w:r>
+      <w:r>
+        <w:rPr>
+          <w:rFonts w:ascii="Times New Roman" w:hAnsi="Times New Roman" w:cs="Times New Roman"/>
+          <w:color w:val="000000"/>
+        </w:rPr>
+        <w:t xml:space="preserve"> </w:t>
+      </w:r>
+      <w:r>
+        <w:rPr>
+          <w:rFonts w:ascii="Times New Roman" w:hAnsi="Times New Roman" w:cs="Times New Roman"/>
+          <w:color w:val="000000"/>
+        </w:rPr>
+        <w:t>in</w:t>
+      </w:r>
+      <w:r>
+        <w:rPr>
+          <w:rFonts w:ascii="Times New Roman" w:hAnsi="Times New Roman" w:cs="Times New Roman"/>
+          <w:color w:val="000000"/>
+        </w:rPr>
+        <w:t xml:space="preserve"> long read sequencing</w:t>
+      </w:r>
+      <w:r>
+        <w:rPr>
+          <w:rFonts w:ascii="Times New Roman" w:hAnsi="Times New Roman" w:cs="Times New Roman"/>
+          <w:color w:val="000000"/>
+        </w:rPr>
+        <w:t xml:space="preserve">. </w:t>
+      </w:r>
+      <w:r>
+        <w:rPr>
+          <w:rFonts w:ascii="Times New Roman" w:hAnsi="Times New Roman" w:cs="Times New Roman"/>
+          <w:color w:val="000000"/>
+        </w:rPr>
+        <w:t xml:space="preserve">PacBio's SMRT cell services are expensive and </w:t>
+      </w:r>
+      <w:r>
+        <w:rPr>
+          <w:rFonts w:ascii="Times New Roman" w:hAnsi="Times New Roman" w:cs="Times New Roman"/>
+          <w:color w:val="000000"/>
+        </w:rPr>
+        <w:t>increase</w:t>
+      </w:r>
+      <w:r>
+        <w:rPr>
+          <w:rFonts w:ascii="Times New Roman" w:hAnsi="Times New Roman" w:cs="Times New Roman"/>
+          <w:color w:val="000000"/>
+        </w:rPr>
+        <w:t xml:space="preserve"> in price </w:t>
+      </w:r>
+      <w:r>
+        <w:rPr>
+          <w:rFonts w:ascii="Times New Roman" w:hAnsi="Times New Roman" w:cs="Times New Roman"/>
+          <w:color w:val="000000"/>
+        </w:rPr>
+        <w:t>with</w:t>
+      </w:r>
+      <w:r>
+        <w:rPr>
+          <w:rFonts w:ascii="Times New Roman" w:hAnsi="Times New Roman" w:cs="Times New Roman"/>
+          <w:color w:val="000000"/>
+        </w:rPr>
+        <w:t xml:space="preserve"> the length of the genome. Many research teams are not able to use this resource due to cost limitations. Additionally, the Nanopore technology has shown to be more sensitive to error, making it harder to use those long reads</w:t>
+      </w:r>
+      <w:r>
+        <w:rPr>
+          <w:rFonts w:ascii="Times New Roman" w:hAnsi="Times New Roman" w:cs="Times New Roman"/>
+          <w:color w:val="000000"/>
+        </w:rPr>
+        <w:t xml:space="preserve"> effectively</w:t>
+      </w:r>
+      <w:r>
+        <w:rPr>
+          <w:rFonts w:ascii="Times New Roman" w:hAnsi="Times New Roman" w:cs="Times New Roman"/>
+          <w:color w:val="000000"/>
+        </w:rPr>
+        <w:t xml:space="preserve">. When it is possible to obtain high enough coverage and low error, long reads are used to assemble complex regions, repetitive stretches, and structural variants. Long reads are not mandatory for assembly, </w:t>
+      </w:r>
+      <w:r>
+        <w:rPr>
+          <w:rFonts w:ascii="Times New Roman" w:hAnsi="Times New Roman" w:cs="Times New Roman"/>
+          <w:color w:val="000000"/>
+        </w:rPr>
+        <w:t xml:space="preserve">but </w:t>
+      </w:r>
+      <w:r>
+        <w:rPr>
+          <w:rFonts w:ascii="Times New Roman" w:hAnsi="Times New Roman" w:cs="Times New Roman"/>
+          <w:color w:val="000000"/>
+        </w:rPr>
+        <w:t xml:space="preserve">they do improve the overall quality </w:t>
+      </w:r>
+      <w:r>
+        <w:rPr>
+          <w:rFonts w:ascii="Times New Roman" w:hAnsi="Times New Roman" w:cs="Times New Roman"/>
+          <w:color w:val="000000"/>
+        </w:rPr>
+        <w:t xml:space="preserve">and comprehensiveness </w:t>
+      </w:r>
+      <w:r>
+        <w:rPr>
+          <w:rFonts w:ascii="Times New Roman" w:hAnsi="Times New Roman" w:cs="Times New Roman"/>
+          <w:color w:val="000000"/>
+        </w:rPr>
+        <w:t>of the genome. It is possible to do short read</w:t>
+      </w:r>
+      <w:r>
+        <w:rPr>
+          <w:rFonts w:ascii="Times New Roman" w:hAnsi="Times New Roman" w:cs="Times New Roman"/>
+          <w:color w:val="000000"/>
+        </w:rPr>
+        <w:t>s</w:t>
+      </w:r>
+      <w:r>
+        <w:rPr>
+          <w:rFonts w:ascii="Times New Roman" w:hAnsi="Times New Roman" w:cs="Times New Roman"/>
+          <w:color w:val="000000"/>
+        </w:rPr>
+        <w:t>, long reads, or a combination of long and short which typically results in the highest genome quality. It is expected that</w:t>
+      </w:r>
+      <w:r>
+        <w:rPr>
+          <w:rFonts w:ascii="Times New Roman" w:hAnsi="Times New Roman" w:cs="Times New Roman"/>
+          <w:color w:val="000000"/>
+        </w:rPr>
+        <w:t xml:space="preserve"> </w:t>
+      </w:r>
+      <w:r>
+        <w:rPr>
+          <w:rFonts w:ascii="Times New Roman" w:hAnsi="Times New Roman" w:cs="Times New Roman"/>
+          <w:color w:val="000000"/>
+        </w:rPr>
+        <w:t xml:space="preserve">the price of long read sequencing technology will improve as more </w:t>
+      </w:r>
+      <w:r>
+        <w:rPr>
+          <w:rFonts w:ascii="Times New Roman" w:hAnsi="Times New Roman" w:cs="Times New Roman"/>
+          <w:color w:val="000000"/>
+        </w:rPr>
+        <w:t xml:space="preserve">technological </w:t>
+      </w:r>
+      <w:r>
+        <w:rPr>
+          <w:rFonts w:ascii="Times New Roman" w:hAnsi="Times New Roman" w:cs="Times New Roman"/>
+          <w:color w:val="000000"/>
+        </w:rPr>
+        <w:t>advancements are made</w:t>
+      </w:r>
+      <w:r>
+        <w:rPr>
+          <w:rFonts w:ascii="Times New Roman" w:hAnsi="Times New Roman" w:cs="Times New Roman"/>
+          <w:color w:val="000000"/>
+        </w:rPr>
+        <w:t xml:space="preserve">, becoming more available to research groups around the world. </w:t>
+      </w:r>
+    </w:p>
+    <w:p>
+      <w:pPr>
+        <w:tabs>
+          <w:tab w:val="left" w:pos="560"/>
+          <w:tab w:val="left" w:pos="1121"/>
+          <w:tab w:val="left" w:pos="1681"/>
+          <w:tab w:val="left" w:pos="2242"/>
+          <w:tab w:val="left" w:pos="2803"/>
+          <w:tab w:val="left" w:pos="3363"/>
+          <w:tab w:val="left" w:pos="3924"/>
+          <w:tab w:val="left" w:pos="4485"/>
+          <w:tab w:val="left" w:pos="5045"/>
+          <w:tab w:val="left" w:pos="5606"/>
+          <w:tab w:val="left" w:pos="6166"/>
+          <w:tab w:val="left" w:pos="6727"/>
+          <w:tab w:val="left" w:pos="7288"/>
+          <w:tab w:val="left" w:pos="7848"/>
+          <w:tab w:val="left" w:pos="8409"/>
+          <w:tab w:val="left" w:pos="8970"/>
+          <w:tab w:val="left" w:pos="9530"/>
+          <w:tab w:val="left" w:pos="10091"/>
+          <w:tab w:val="left" w:pos="10651"/>
+          <w:tab w:val="left" w:pos="11212"/>
+          <w:tab w:val="left" w:pos="11773"/>
+          <w:tab w:val="left" w:pos="12333"/>
+          <w:tab w:val="left" w:pos="12894"/>
+          <w:tab w:val="left" w:pos="13455"/>
+          <w:tab w:val="left" w:pos="14015"/>
+          <w:tab w:val="left" w:pos="14576"/>
+          <w:tab w:val="left" w:pos="15136"/>
+          <w:tab w:val="left" w:pos="15697"/>
+          <w:tab w:val="left" w:pos="16258"/>
+          <w:tab w:val="left" w:pos="16818"/>
+          <w:tab w:val="left" w:pos="17379"/>
+          <w:tab w:val="left" w:pos="17940"/>
+          <w:tab w:val="left" w:pos="18500"/>
+          <w:tab w:val="left" w:pos="19061"/>
+          <w:tab w:val="left" w:pos="19621"/>
+          <w:tab w:val="left" w:pos="20182"/>
+          <w:tab w:val="left" w:pos="20743"/>
+          <w:tab w:val="left" w:pos="21303"/>
+          <w:tab w:val="left" w:pos="21864"/>
+          <w:tab w:val="left" w:pos="22425"/>
+          <w:tab w:val="left" w:pos="22985"/>
+          <w:tab w:val="left" w:pos="23546"/>
+          <w:tab w:val="left" w:pos="24106"/>
+          <w:tab w:val="left" w:pos="24667"/>
+          <w:tab w:val="left" w:pos="25228"/>
+          <w:tab w:val="left" w:pos="25788"/>
+          <w:tab w:val="left" w:pos="26349"/>
+          <w:tab w:val="left" w:pos="26910"/>
+          <w:tab w:val="left" w:pos="27470"/>
+          <w:tab w:val="left" w:pos="28031"/>
+          <w:tab w:val="left" w:pos="28591"/>
+          <w:tab w:val="left" w:pos="29152"/>
+          <w:tab w:val="left" w:pos="29713"/>
+          <w:tab w:val="left" w:pos="30273"/>
+          <w:tab w:val="left" w:pos="30834"/>
+          <w:tab w:val="left" w:pos="31395"/>
+        </w:tabs>
+        <w:autoSpaceDE w:val="0"/>
+        <w:autoSpaceDN w:val="0"/>
+        <w:adjustRightInd w:val="0"/>
+        <w:rPr>
+          <w:rFonts w:ascii="Times New Roman" w:hAnsi="Times New Roman" w:cs="Times New Roman"/>
+          <w:color w:val="000000"/>
+        </w:rPr>
+      </w:pPr>
+      <w:r>
+        <w:rPr>
+          <w:rFonts w:ascii="Times New Roman" w:hAnsi="Times New Roman" w:cs="Times New Roman"/>
+          <w:color w:val="000000"/>
+        </w:rPr>
+        <w:tab/>
+      </w:r>
+      <w:r>
+        <w:rPr>
+          <w:rFonts w:ascii="Times New Roman" w:hAnsi="Times New Roman" w:cs="Times New Roman"/>
+          <w:b/>
+          <w:bCs/>
+          <w:color w:val="000000"/>
+        </w:rPr>
+        <w:t>Coverage</w:t>
+      </w:r>
+      <w:r>
+        <w:rPr>
+          <w:rFonts w:ascii="Times New Roman" w:hAnsi="Times New Roman" w:cs="Times New Roman"/>
+          <w:color w:val="000000"/>
+        </w:rPr>
+        <w:t xml:space="preserve">, or the </w:t>
+      </w:r>
+      <w:r>
+        <w:rPr>
+          <w:rFonts w:ascii="Times New Roman" w:hAnsi="Times New Roman" w:cs="Times New Roman"/>
+          <w:color w:val="000000"/>
+        </w:rPr>
+        <w:t>read</w:t>
+      </w:r>
+      <w:r>
+        <w:rPr>
+          <w:rFonts w:ascii="Times New Roman" w:hAnsi="Times New Roman" w:cs="Times New Roman"/>
+          <w:color w:val="000000"/>
+        </w:rPr>
+        <w:t xml:space="preserve"> depth, is the average number of reads per locus. </w:t>
+      </w:r>
+      <w:r>
+        <w:rPr>
+          <w:rFonts w:ascii="Times New Roman" w:hAnsi="Times New Roman" w:cs="Times New Roman"/>
+          <w:color w:val="000000"/>
+        </w:rPr>
+        <w:t>Increasing the sequence’s coverage results in a higher confidence in the base composition. It is recommended that regardless of read length, greater that 50-60x coverage should be applied throughout the whole genome (</w:t>
+      </w:r>
+      <w:proofErr w:type="spellStart"/>
+      <w:r>
+        <w:rPr>
+          <w:rFonts w:ascii="Times New Roman" w:hAnsi="Times New Roman" w:cs="Times New Roman"/>
+          <w:color w:val="000000"/>
+        </w:rPr>
+        <w:t>Fuentos</w:t>
+      </w:r>
+      <w:proofErr w:type="spellEnd"/>
+      <w:r>
+        <w:rPr>
+          <w:rFonts w:ascii="Times New Roman" w:hAnsi="Times New Roman" w:cs="Times New Roman"/>
+          <w:color w:val="000000"/>
+        </w:rPr>
+        <w:t xml:space="preserve">-Pardo and </w:t>
+      </w:r>
+      <w:proofErr w:type="spellStart"/>
+      <w:r>
+        <w:rPr>
+          <w:rFonts w:ascii="Times New Roman" w:hAnsi="Times New Roman" w:cs="Times New Roman"/>
+          <w:color w:val="000000"/>
+        </w:rPr>
+        <w:t>Ruzzante</w:t>
+      </w:r>
+      <w:proofErr w:type="spellEnd"/>
+      <w:r>
+        <w:rPr>
+          <w:rFonts w:ascii="Times New Roman" w:hAnsi="Times New Roman" w:cs="Times New Roman"/>
+          <w:color w:val="000000"/>
+        </w:rPr>
+        <w:t xml:space="preserve">, 2017). This is especially important when trying to call variants within a population with a high degree of confidence in that base call. To publish a whole genome as a reference, there are certain quality guidelines that journals require. It is essential to understand N50 and L50 statistics. </w:t>
+      </w:r>
+      <w:commentRangeStart w:id="0"/>
+      <w:r>
+        <w:rPr>
+          <w:rFonts w:ascii="Times New Roman" w:hAnsi="Times New Roman" w:cs="Times New Roman"/>
+          <w:color w:val="000000"/>
+        </w:rPr>
+        <w:t>N50</w:t>
+      </w:r>
+      <w:commentRangeEnd w:id="0"/>
+      <w:r>
+        <w:rPr>
+          <w:rStyle w:val="CommentReference"/>
+        </w:rPr>
+        <w:commentReference w:id="0"/>
+      </w:r>
+      <w:r>
+        <w:rPr>
+          <w:rFonts w:ascii="Times New Roman" w:hAnsi="Times New Roman" w:cs="Times New Roman"/>
+          <w:color w:val="000000"/>
+        </w:rPr>
+        <w:t xml:space="preserve"> is a statistic that describes a set of contigs or scaffolds and measures the continuity of the assembly. It is defined as an estimation of a contig/scaffold length such that any sequence equal to or longer accounts for at least 50% of the bases in the assembly. L50 is the actual number of contigs and scaffolds that are equal to or greater than the N50 value. For example, the Journal of Heredity explains in their author </w:t>
+      </w:r>
+      <w:r>
+        <w:rPr>
+          <w:rFonts w:ascii="Times New Roman" w:hAnsi="Times New Roman" w:cs="Times New Roman"/>
+          <w:color w:val="000000"/>
+        </w:rPr>
+        <w:lastRenderedPageBreak/>
+        <w:t xml:space="preserve">guidelines that the minimum assembly requirements are contigN50 &gt; 200Kb and scaffoldN50 &gt; 5Mb. </w:t>
+      </w:r>
+    </w:p>
+    <w:p>
+      <w:pPr>
+        <w:rPr>
+          <w:rFonts w:ascii="Times New Roman" w:eastAsia="Times New Roman" w:hAnsi="Times New Roman" w:cs="Times New Roman"/>
+          <w:color w:val="2A2A2A"/>
+          <w:shd w:val="clear" w:color="auto" w:fill="FFFFFF"/>
+        </w:rPr>
+      </w:pPr>
+    </w:p>
+    <w:p>
+      <w:pPr>
+        <w:rPr>
+          <w:rFonts w:ascii="Times New Roman" w:eastAsia="Times New Roman" w:hAnsi="Times New Roman" w:cs="Times New Roman"/>
+          <w:color w:val="2A2A2A"/>
+          <w:shd w:val="clear" w:color="auto" w:fill="FFFFFF"/>
+        </w:rPr>
+      </w:pPr>
+    </w:p>
+    <w:p>
+      <w:pPr>
+        <w:rPr>
+          <w:rFonts w:ascii="Times New Roman" w:eastAsia="Times New Roman" w:hAnsi="Times New Roman" w:cs="Times New Roman"/>
+          <w:color w:val="2A2A2A"/>
+          <w:shd w:val="clear" w:color="auto" w:fill="FFFFFF"/>
+        </w:rPr>
+      </w:pPr>
+    </w:p>
+    <w:p>
+      <w:pPr>
+        <w:rPr>
+          <w:rFonts w:ascii="Times New Roman" w:eastAsia="Times New Roman" w:hAnsi="Times New Roman" w:cs="Times New Roman"/>
+          <w:color w:val="2A2A2A"/>
+          <w:shd w:val="clear" w:color="auto" w:fill="FFFFFF"/>
+        </w:rPr>
+      </w:pPr>
+      <w:r>
+        <w:rPr>
+          <w:rFonts w:ascii="Times New Roman" w:eastAsia="Times New Roman" w:hAnsi="Times New Roman" w:cs="Times New Roman"/>
+          <w:color w:val="2A2A2A"/>
+          <w:shd w:val="clear" w:color="auto" w:fill="FFFFFF"/>
+        </w:rPr>
+        <w:t>The Importance of a Reference Genome</w:t>
+      </w:r>
+    </w:p>
+    <w:p>
+      <w:pPr>
+        <w:pStyle w:val="ListParagraph"/>
+        <w:numPr>
+          <w:ilvl w:val="0"/>
+          <w:numId w:val="4"/>
+        </w:numPr>
+        <w:rPr>
+          <w:rFonts w:ascii="Times New Roman" w:eastAsia="Times New Roman" w:hAnsi="Times New Roman" w:cs="Times New Roman"/>
+          <w:color w:val="2A2A2A"/>
+          <w:shd w:val="clear" w:color="auto" w:fill="FFFFFF"/>
+        </w:rPr>
+      </w:pPr>
+      <w:r>
+        <w:rPr>
+          <w:rFonts w:ascii="Times New Roman" w:eastAsia="Times New Roman" w:hAnsi="Times New Roman" w:cs="Times New Roman"/>
+          <w:color w:val="2A2A2A"/>
+          <w:shd w:val="clear" w:color="auto" w:fill="FFFFFF"/>
+        </w:rPr>
+        <w:t xml:space="preserve">Discussion about the availability of a reference genome and what kinds of applications that can lead to. Then explain the need for </w:t>
+      </w:r>
+      <w:r>
+        <w:rPr>
+          <w:rFonts w:ascii="Times New Roman" w:eastAsia="Times New Roman" w:hAnsi="Times New Roman" w:cs="Times New Roman"/>
+          <w:i/>
+          <w:color w:val="2A2A2A"/>
+          <w:shd w:val="clear" w:color="auto" w:fill="FFFFFF"/>
+        </w:rPr>
+        <w:t xml:space="preserve">de novo </w:t>
+      </w:r>
+      <w:r>
+        <w:rPr>
+          <w:rFonts w:ascii="Times New Roman" w:eastAsia="Times New Roman" w:hAnsi="Times New Roman" w:cs="Times New Roman"/>
+          <w:color w:val="2A2A2A"/>
+          <w:shd w:val="clear" w:color="auto" w:fill="FFFFFF"/>
+        </w:rPr>
+        <w:t>sequencing if that reference is not available.</w:t>
+      </w:r>
+    </w:p>
+    <w:p>
+      <w:pPr>
+        <w:pStyle w:val="ListParagraph"/>
+        <w:numPr>
+          <w:ilvl w:val="0"/>
+          <w:numId w:val="4"/>
+        </w:numPr>
+        <w:rPr>
+          <w:rFonts w:ascii="Times New Roman" w:eastAsia="Times New Roman" w:hAnsi="Times New Roman" w:cs="Times New Roman"/>
+          <w:color w:val="2A2A2A"/>
+          <w:shd w:val="clear" w:color="auto" w:fill="FFFFFF"/>
+        </w:rPr>
+      </w:pPr>
+      <w:r>
+        <w:rPr>
+          <w:rFonts w:ascii="Times New Roman" w:eastAsia="Times New Roman" w:hAnsi="Times New Roman" w:cs="Times New Roman"/>
+          <w:color w:val="2A2A2A"/>
+          <w:shd w:val="clear" w:color="auto" w:fill="FFFFFF"/>
+        </w:rPr>
+        <w:t xml:space="preserve">Sequencing </w:t>
+      </w:r>
+    </w:p>
+    <w:p>
+      <w:pPr>
+        <w:pStyle w:val="ListParagraph"/>
+        <w:numPr>
+          <w:ilvl w:val="1"/>
+          <w:numId w:val="4"/>
+        </w:numPr>
+        <w:rPr>
+          <w:rFonts w:ascii="Times New Roman" w:eastAsia="Times New Roman" w:hAnsi="Times New Roman" w:cs="Times New Roman"/>
+          <w:color w:val="2A2A2A"/>
+          <w:shd w:val="clear" w:color="auto" w:fill="FFFFFF"/>
+        </w:rPr>
+      </w:pPr>
+      <w:r>
+        <w:rPr>
+          <w:rFonts w:ascii="Times New Roman" w:eastAsia="Times New Roman" w:hAnsi="Times New Roman" w:cs="Times New Roman"/>
+          <w:color w:val="2A2A2A"/>
+          <w:shd w:val="clear" w:color="auto" w:fill="FFFFFF"/>
+        </w:rPr>
+        <w:t xml:space="preserve">Get tissue minimally invasive </w:t>
+      </w:r>
+    </w:p>
+    <w:p>
+      <w:pPr>
+        <w:pStyle w:val="ListParagraph"/>
+        <w:numPr>
+          <w:ilvl w:val="1"/>
+          <w:numId w:val="4"/>
+        </w:numPr>
+        <w:rPr>
+          <w:rFonts w:ascii="Times New Roman" w:eastAsia="Times New Roman" w:hAnsi="Times New Roman" w:cs="Times New Roman"/>
+          <w:color w:val="2A2A2A"/>
+          <w:shd w:val="clear" w:color="auto" w:fill="FFFFFF"/>
+        </w:rPr>
+      </w:pPr>
+      <w:r>
+        <w:rPr>
+          <w:rFonts w:ascii="Times New Roman" w:eastAsia="Times New Roman" w:hAnsi="Times New Roman" w:cs="Times New Roman"/>
+          <w:color w:val="2A2A2A"/>
+          <w:shd w:val="clear" w:color="auto" w:fill="FFFFFF"/>
+        </w:rPr>
+        <w:t xml:space="preserve">Need high weight molecular DNA extracted </w:t>
+      </w:r>
+    </w:p>
+    <w:p>
+      <w:pPr>
+        <w:pStyle w:val="ListParagraph"/>
+        <w:numPr>
+          <w:ilvl w:val="1"/>
+          <w:numId w:val="4"/>
+        </w:numPr>
+        <w:rPr>
+          <w:rFonts w:ascii="Times New Roman" w:eastAsia="Times New Roman" w:hAnsi="Times New Roman" w:cs="Times New Roman"/>
+          <w:color w:val="2A2A2A"/>
+          <w:shd w:val="clear" w:color="auto" w:fill="FFFFFF"/>
+        </w:rPr>
+      </w:pPr>
+      <w:r>
+        <w:rPr>
+          <w:rFonts w:ascii="Times New Roman" w:eastAsia="Times New Roman" w:hAnsi="Times New Roman" w:cs="Times New Roman"/>
+          <w:color w:val="2A2A2A"/>
+          <w:shd w:val="clear" w:color="auto" w:fill="FFFFFF"/>
+        </w:rPr>
+        <w:t>Library Prep</w:t>
+      </w:r>
+    </w:p>
+    <w:p>
+      <w:pPr>
+        <w:pStyle w:val="ListParagraph"/>
+        <w:numPr>
+          <w:ilvl w:val="1"/>
+          <w:numId w:val="4"/>
+        </w:numPr>
+        <w:rPr>
+          <w:rFonts w:ascii="Times New Roman" w:eastAsia="Times New Roman" w:hAnsi="Times New Roman" w:cs="Times New Roman"/>
+          <w:color w:val="2A2A2A"/>
+          <w:shd w:val="clear" w:color="auto" w:fill="FFFFFF"/>
+        </w:rPr>
+      </w:pPr>
+      <w:r>
+        <w:rPr>
+          <w:rFonts w:ascii="Times New Roman" w:eastAsia="Times New Roman" w:hAnsi="Times New Roman" w:cs="Times New Roman"/>
+          <w:color w:val="2A2A2A"/>
+          <w:shd w:val="clear" w:color="auto" w:fill="FFFFFF"/>
+        </w:rPr>
+        <w:t>Read depth (coverage)</w:t>
+      </w:r>
+    </w:p>
+    <w:p>
+      <w:pPr>
+        <w:pStyle w:val="ListParagraph"/>
+        <w:numPr>
+          <w:ilvl w:val="1"/>
+          <w:numId w:val="4"/>
+        </w:numPr>
+        <w:rPr>
+          <w:rFonts w:ascii="Times New Roman" w:eastAsia="Times New Roman" w:hAnsi="Times New Roman" w:cs="Times New Roman"/>
+          <w:color w:val="2A2A2A"/>
+          <w:shd w:val="clear" w:color="auto" w:fill="FFFFFF"/>
+        </w:rPr>
+      </w:pPr>
+      <w:r>
+        <w:rPr>
+          <w:rFonts w:ascii="Times New Roman" w:eastAsia="Times New Roman" w:hAnsi="Times New Roman" w:cs="Times New Roman"/>
+          <w:color w:val="2A2A2A"/>
+          <w:shd w:val="clear" w:color="auto" w:fill="FFFFFF"/>
+        </w:rPr>
+        <w:t>Length of reads</w:t>
+      </w:r>
+    </w:p>
+    <w:p>
+      <w:pPr>
+        <w:pStyle w:val="ListParagraph"/>
+        <w:numPr>
+          <w:ilvl w:val="0"/>
+          <w:numId w:val="4"/>
+        </w:numPr>
+        <w:rPr>
+          <w:rFonts w:ascii="Times New Roman" w:eastAsia="Times New Roman" w:hAnsi="Times New Roman" w:cs="Times New Roman"/>
+          <w:color w:val="2A2A2A"/>
+          <w:shd w:val="clear" w:color="auto" w:fill="FFFFFF"/>
+        </w:rPr>
+      </w:pPr>
+      <w:r>
+        <w:rPr>
+          <w:rFonts w:ascii="Times New Roman" w:eastAsia="Times New Roman" w:hAnsi="Times New Roman" w:cs="Times New Roman"/>
+          <w:color w:val="2A2A2A"/>
+          <w:shd w:val="clear" w:color="auto" w:fill="FFFFFF"/>
+        </w:rPr>
+        <w:t xml:space="preserve">Assembly – computational process of connecting reads. </w:t>
+      </w:r>
+    </w:p>
+    <w:p>
+      <w:pPr>
+        <w:pStyle w:val="ListParagraph"/>
+        <w:numPr>
+          <w:ilvl w:val="1"/>
+          <w:numId w:val="4"/>
+        </w:numPr>
+        <w:rPr>
+          <w:rFonts w:ascii="Times New Roman" w:eastAsia="Times New Roman" w:hAnsi="Times New Roman" w:cs="Times New Roman"/>
+          <w:color w:val="2A2A2A"/>
+          <w:shd w:val="clear" w:color="auto" w:fill="FFFFFF"/>
+        </w:rPr>
+      </w:pPr>
+      <w:r>
+        <w:rPr>
+          <w:rFonts w:ascii="Times New Roman" w:eastAsia="Times New Roman" w:hAnsi="Times New Roman" w:cs="Times New Roman"/>
+          <w:color w:val="2A2A2A"/>
+          <w:shd w:val="clear" w:color="auto" w:fill="FFFFFF"/>
+        </w:rPr>
+        <w:t xml:space="preserve">Statistics like N50 or L50. </w:t>
+      </w:r>
+    </w:p>
+    <w:p>
+      <w:pPr>
+        <w:pStyle w:val="ListParagraph"/>
+        <w:numPr>
+          <w:ilvl w:val="1"/>
+          <w:numId w:val="4"/>
+        </w:numPr>
+        <w:rPr>
+          <w:rFonts w:ascii="Times New Roman" w:eastAsia="Times New Roman" w:hAnsi="Times New Roman" w:cs="Times New Roman"/>
+          <w:color w:val="2A2A2A"/>
+          <w:shd w:val="clear" w:color="auto" w:fill="FFFFFF"/>
+        </w:rPr>
+      </w:pPr>
+      <w:r>
+        <w:rPr>
+          <w:rFonts w:ascii="Times New Roman" w:eastAsia="Times New Roman" w:hAnsi="Times New Roman" w:cs="Times New Roman"/>
+          <w:color w:val="2A2A2A"/>
+          <w:shd w:val="clear" w:color="auto" w:fill="FFFFFF"/>
+        </w:rPr>
+        <w:t xml:space="preserve">Touch on a few recommended software and </w:t>
+      </w:r>
+      <w:proofErr w:type="spellStart"/>
+      <w:r>
+        <w:rPr>
+          <w:rFonts w:ascii="Times New Roman" w:eastAsia="Times New Roman" w:hAnsi="Times New Roman" w:cs="Times New Roman"/>
+          <w:color w:val="2A2A2A"/>
+          <w:shd w:val="clear" w:color="auto" w:fill="FFFFFF"/>
+        </w:rPr>
+        <w:t>commom</w:t>
+      </w:r>
+      <w:proofErr w:type="spellEnd"/>
+      <w:r>
+        <w:rPr>
+          <w:rFonts w:ascii="Times New Roman" w:eastAsia="Times New Roman" w:hAnsi="Times New Roman" w:cs="Times New Roman"/>
+          <w:color w:val="2A2A2A"/>
+          <w:shd w:val="clear" w:color="auto" w:fill="FFFFFF"/>
+        </w:rPr>
+        <w:t xml:space="preserve"> problems </w:t>
+      </w:r>
+    </w:p>
+    <w:p>
+      <w:pPr>
+        <w:pStyle w:val="ListParagraph"/>
+        <w:numPr>
+          <w:ilvl w:val="1"/>
+          <w:numId w:val="4"/>
+        </w:numPr>
+        <w:rPr>
+          <w:rFonts w:ascii="Times New Roman" w:eastAsia="Times New Roman" w:hAnsi="Times New Roman" w:cs="Times New Roman"/>
+          <w:color w:val="2A2A2A"/>
+          <w:shd w:val="clear" w:color="auto" w:fill="FFFFFF"/>
+        </w:rPr>
+      </w:pPr>
+      <w:r>
+        <w:rPr>
+          <w:rFonts w:ascii="Times New Roman" w:eastAsia="Times New Roman" w:hAnsi="Times New Roman" w:cs="Times New Roman"/>
+          <w:color w:val="2A2A2A"/>
+          <w:shd w:val="clear" w:color="auto" w:fill="FFFFFF"/>
+        </w:rPr>
+        <w:t>Look at Scandinavian wolf paper to talk about software to mitigate repeat concern and stuff like that</w:t>
+      </w:r>
+    </w:p>
+    <w:p>
+      <w:pPr>
+        <w:pStyle w:val="ListParagraph"/>
+        <w:numPr>
+          <w:ilvl w:val="0"/>
+          <w:numId w:val="4"/>
+        </w:numPr>
+        <w:rPr>
+          <w:rFonts w:ascii="Times New Roman" w:eastAsia="Times New Roman" w:hAnsi="Times New Roman" w:cs="Times New Roman"/>
+          <w:color w:val="2A2A2A"/>
+          <w:shd w:val="clear" w:color="auto" w:fill="FFFFFF"/>
+        </w:rPr>
+      </w:pPr>
+      <w:r>
+        <w:rPr>
+          <w:rFonts w:ascii="Times New Roman" w:eastAsia="Times New Roman" w:hAnsi="Times New Roman" w:cs="Times New Roman"/>
+          <w:color w:val="2A2A2A"/>
+          <w:shd w:val="clear" w:color="auto" w:fill="FFFFFF"/>
+        </w:rPr>
+        <w:t xml:space="preserve">Annotation – Assigning biological information to the genomic data. </w:t>
+      </w:r>
+    </w:p>
+    <w:p>
+      <w:pPr>
+        <w:pStyle w:val="ListParagraph"/>
+        <w:numPr>
+          <w:ilvl w:val="1"/>
+          <w:numId w:val="4"/>
+        </w:numPr>
+        <w:rPr>
+          <w:rFonts w:ascii="Times New Roman" w:eastAsia="Times New Roman" w:hAnsi="Times New Roman" w:cs="Times New Roman"/>
+          <w:color w:val="2A2A2A"/>
+          <w:shd w:val="clear" w:color="auto" w:fill="FFFFFF"/>
+        </w:rPr>
+      </w:pPr>
+      <w:bookmarkStart w:id="1" w:name="_Hlk84249855"/>
+      <w:r>
+        <w:rPr>
+          <w:rFonts w:ascii="Times New Roman" w:eastAsia="Times New Roman" w:hAnsi="Times New Roman" w:cs="Times New Roman"/>
+          <w:color w:val="2A2A2A"/>
+          <w:shd w:val="clear" w:color="auto" w:fill="FFFFFF"/>
+        </w:rPr>
+        <w:t xml:space="preserve">Give a couple of examples, but really let this part lead into the rest of the paper since the remaining parts are all annotation. </w:t>
+      </w:r>
+    </w:p>
+    <w:p>
+      <w:pPr>
+        <w:rPr>
+          <w:rFonts w:ascii="Times New Roman" w:eastAsia="Times New Roman" w:hAnsi="Times New Roman" w:cs="Times New Roman"/>
+          <w:color w:val="2A2A2A"/>
+          <w:shd w:val="clear" w:color="auto" w:fill="FFFFFF"/>
+        </w:rPr>
+      </w:pPr>
+    </w:p>
+    <w:bookmarkEnd w:id="1"/>
+    <w:p>
+      <w:pPr>
+        <w:rPr>
+          <w:rFonts w:ascii="Times New Roman" w:eastAsia="Times New Roman" w:hAnsi="Times New Roman" w:cs="Times New Roman"/>
+          <w:color w:val="2A2A2A"/>
+          <w:shd w:val="clear" w:color="auto" w:fill="FFFFFF"/>
+        </w:rPr>
+      </w:pPr>
+      <w:r>
+        <w:rPr>
+          <w:rFonts w:ascii="Times New Roman" w:eastAsia="Times New Roman" w:hAnsi="Times New Roman" w:cs="Times New Roman"/>
           <w:color w:val="2A2A2A"/>
           <w:shd w:val="clear" w:color="auto" w:fill="FFFFFF"/>
         </w:rPr>
@@ -1770,150 +3515,1399 @@
       <w:pPr>
         <w:rPr>
           <w:rFonts w:ascii="Times New Roman" w:eastAsia="Times New Roman" w:hAnsi="Times New Roman" w:cs="Times New Roman"/>
-          <w:b/>
-          <w:bCs/>
-          <w:color w:val="2A2A2A"/>
-          <w:shd w:val="clear" w:color="auto" w:fill="FFFFFF"/>
-        </w:rPr>
-      </w:pPr>
-    </w:p>
-    <w:p>
-      <w:pPr>
-        <w:rPr>
-          <w:rFonts w:ascii="Times New Roman" w:eastAsia="Times New Roman" w:hAnsi="Times New Roman" w:cs="Times New Roman"/>
-          <w:b/>
-          <w:bCs/>
-          <w:color w:val="2A2A2A"/>
-          <w:shd w:val="clear" w:color="auto" w:fill="FFFFFF"/>
-        </w:rPr>
-      </w:pPr>
-    </w:p>
-    <w:p>
-      <w:pPr>
-        <w:rPr>
-          <w:rFonts w:ascii="Times New Roman" w:eastAsia="Times New Roman" w:hAnsi="Times New Roman" w:cs="Times New Roman"/>
-          <w:b/>
-          <w:bCs/>
-          <w:color w:val="2A2A2A"/>
-          <w:shd w:val="clear" w:color="auto" w:fill="FFFFFF"/>
-        </w:rPr>
-      </w:pPr>
-    </w:p>
-    <w:p>
-      <w:pPr>
-        <w:rPr>
-          <w:rFonts w:ascii="Times New Roman" w:eastAsia="Times New Roman" w:hAnsi="Times New Roman" w:cs="Times New Roman"/>
-          <w:b/>
-          <w:bCs/>
-          <w:color w:val="2A2A2A"/>
-          <w:shd w:val="clear" w:color="auto" w:fill="FFFFFF"/>
-        </w:rPr>
-      </w:pPr>
-    </w:p>
-    <w:p>
-      <w:pPr>
-        <w:rPr>
-          <w:rFonts w:ascii="Times New Roman" w:eastAsia="Times New Roman" w:hAnsi="Times New Roman" w:cs="Times New Roman"/>
-          <w:b/>
-          <w:bCs/>
-          <w:color w:val="2A2A2A"/>
-          <w:shd w:val="clear" w:color="auto" w:fill="FFFFFF"/>
-        </w:rPr>
-      </w:pPr>
-      <w:r>
-        <w:rPr>
-          <w:rFonts w:ascii="Times New Roman" w:eastAsia="Times New Roman" w:hAnsi="Times New Roman" w:cs="Times New Roman"/>
-          <w:b/>
-          <w:bCs/>
-          <w:color w:val="2A2A2A"/>
-          <w:shd w:val="clear" w:color="auto" w:fill="FFFFFF"/>
-        </w:rPr>
-        <w:t>Genome Scan</w:t>
-      </w:r>
-    </w:p>
-    <w:p>
-      <w:pPr>
-        <w:rPr>
-          <w:rFonts w:ascii="Times New Roman" w:eastAsia="Times New Roman" w:hAnsi="Times New Roman" w:cs="Times New Roman"/>
-          <w:b/>
-          <w:bCs/>
-          <w:color w:val="2A2A2A"/>
-          <w:shd w:val="clear" w:color="auto" w:fill="FFFFFF"/>
-        </w:rPr>
-      </w:pPr>
-    </w:p>
-    <w:p>
-      <w:pPr>
-        <w:rPr>
-          <w:rFonts w:ascii="Times New Roman" w:eastAsia="Times New Roman" w:hAnsi="Times New Roman" w:cs="Times New Roman"/>
-          <w:b/>
-          <w:bCs/>
-          <w:color w:val="2A2A2A"/>
-          <w:shd w:val="clear" w:color="auto" w:fill="FFFFFF"/>
-        </w:rPr>
-      </w:pPr>
-    </w:p>
-    <w:p>
-      <w:pPr>
-        <w:rPr>
-          <w:rFonts w:ascii="Times New Roman" w:eastAsia="Times New Roman" w:hAnsi="Times New Roman" w:cs="Times New Roman"/>
-          <w:b/>
-          <w:bCs/>
-          <w:color w:val="2A2A2A"/>
-          <w:shd w:val="clear" w:color="auto" w:fill="FFFFFF"/>
-        </w:rPr>
-      </w:pPr>
-    </w:p>
-    <w:p>
-      <w:pPr>
-        <w:rPr>
-          <w:rFonts w:ascii="Times New Roman" w:eastAsia="Times New Roman" w:hAnsi="Times New Roman" w:cs="Times New Roman"/>
-          <w:b/>
-          <w:bCs/>
-          <w:color w:val="2A2A2A"/>
-          <w:shd w:val="clear" w:color="auto" w:fill="FFFFFF"/>
-        </w:rPr>
-      </w:pPr>
-      <w:r>
-        <w:rPr>
-          <w:rFonts w:ascii="Times New Roman" w:eastAsia="Times New Roman" w:hAnsi="Times New Roman" w:cs="Times New Roman"/>
-          <w:b/>
-          <w:bCs/>
-          <w:color w:val="2A2A2A"/>
-          <w:shd w:val="clear" w:color="auto" w:fill="FFFFFF"/>
-        </w:rPr>
-        <w:t xml:space="preserve">Conservation </w:t>
-      </w:r>
-    </w:p>
-    <w:p>
-      <w:pPr>
-        <w:rPr>
-          <w:rFonts w:ascii="Times New Roman" w:eastAsia="Times New Roman" w:hAnsi="Times New Roman" w:cs="Times New Roman"/>
-          <w:b/>
-          <w:bCs/>
-          <w:color w:val="2A2A2A"/>
-          <w:shd w:val="clear" w:color="auto" w:fill="FFFFFF"/>
-        </w:rPr>
-      </w:pPr>
-    </w:p>
-    <w:p>
-      <w:pPr>
-        <w:rPr>
-          <w:rFonts w:ascii="Times New Roman" w:eastAsia="Times New Roman" w:hAnsi="Times New Roman" w:cs="Times New Roman"/>
-          <w:color w:val="2A2A2A"/>
-          <w:shd w:val="clear" w:color="auto" w:fill="FFFFFF"/>
-        </w:rPr>
-      </w:pPr>
-      <w:r>
-        <w:rPr>
-          <w:rFonts w:ascii="Times New Roman" w:eastAsia="Times New Roman" w:hAnsi="Times New Roman" w:cs="Times New Roman"/>
-          <w:color w:val="2A2A2A"/>
-          <w:shd w:val="clear" w:color="auto" w:fill="FFFFFF"/>
-        </w:rPr>
-        <w:t>Improving Bee Health</w:t>
-      </w:r>
+          <w:color w:val="2A2A2A"/>
+          <w:shd w:val="clear" w:color="auto" w:fill="FFFFFF"/>
+        </w:rPr>
+      </w:pPr>
+    </w:p>
+    <w:p>
+      <w:pPr>
+        <w:pStyle w:val="ListParagraph"/>
+        <w:numPr>
+          <w:ilvl w:val="0"/>
+          <w:numId w:val="4"/>
+        </w:numPr>
+        <w:rPr>
+          <w:rFonts w:ascii="Times New Roman" w:eastAsia="Times New Roman" w:hAnsi="Times New Roman" w:cs="Times New Roman"/>
+          <w:color w:val="2A2A2A"/>
+          <w:shd w:val="clear" w:color="auto" w:fill="FFFFFF"/>
+        </w:rPr>
+      </w:pPr>
+      <w:r>
+        <w:rPr>
+          <w:rFonts w:ascii="Times New Roman" w:eastAsia="Times New Roman" w:hAnsi="Times New Roman" w:cs="Times New Roman"/>
+          <w:color w:val="2A2A2A"/>
+          <w:shd w:val="clear" w:color="auto" w:fill="FFFFFF"/>
+        </w:rPr>
+        <w:t>discussion about adaptive regions of the genome and loci under selection.</w:t>
+      </w:r>
+    </w:p>
+    <w:p>
+      <w:pPr>
+        <w:pStyle w:val="ListParagraph"/>
+        <w:numPr>
+          <w:ilvl w:val="0"/>
+          <w:numId w:val="4"/>
+        </w:numPr>
+        <w:rPr>
+          <w:rFonts w:ascii="Times New Roman" w:eastAsia="Times New Roman" w:hAnsi="Times New Roman" w:cs="Times New Roman"/>
+          <w:color w:val="2A2A2A"/>
+          <w:shd w:val="clear" w:color="auto" w:fill="FFFFFF"/>
+        </w:rPr>
+      </w:pPr>
+      <w:r>
+        <w:rPr>
+          <w:rFonts w:ascii="Times New Roman" w:eastAsia="Times New Roman" w:hAnsi="Times New Roman" w:cs="Times New Roman"/>
+          <w:color w:val="2A2A2A"/>
+          <w:shd w:val="clear" w:color="auto" w:fill="FFFFFF"/>
+        </w:rPr>
+        <w:t xml:space="preserve">landscape genomics as the relationship between environment and </w:t>
+      </w:r>
+      <w:r>
+        <w:rPr>
+          <w:rFonts w:ascii="Times New Roman" w:eastAsia="Times New Roman" w:hAnsi="Times New Roman" w:cs="Times New Roman"/>
+          <w:color w:val="2A2A2A"/>
+          <w:shd w:val="clear" w:color="auto" w:fill="FFFFFF"/>
+        </w:rPr>
+        <w:t>adaptive regions o</w:t>
+      </w:r>
+      <w:bookmarkStart w:id="2" w:name="_GoBack"/>
+      <w:bookmarkEnd w:id="2"/>
+      <w:r>
+        <w:rPr>
+          <w:rFonts w:ascii="Times New Roman" w:eastAsia="Times New Roman" w:hAnsi="Times New Roman" w:cs="Times New Roman"/>
+          <w:color w:val="2A2A2A"/>
+          <w:shd w:val="clear" w:color="auto" w:fill="FFFFFF"/>
+        </w:rPr>
+        <w:t xml:space="preserve">f the </w:t>
+      </w:r>
+      <w:r>
+        <w:rPr>
+          <w:rFonts w:ascii="Times New Roman" w:eastAsia="Times New Roman" w:hAnsi="Times New Roman" w:cs="Times New Roman"/>
+          <w:color w:val="2A2A2A"/>
+          <w:shd w:val="clear" w:color="auto" w:fill="FFFFFF"/>
+        </w:rPr>
+        <w:t xml:space="preserve">genome. Population genomics + landscape genetics. </w:t>
+      </w:r>
+    </w:p>
+    <w:p>
+      <w:pPr>
+        <w:pStyle w:val="ListParagraph"/>
+        <w:numPr>
+          <w:ilvl w:val="0"/>
+          <w:numId w:val="4"/>
+        </w:numPr>
+        <w:rPr>
+          <w:rFonts w:ascii="Times New Roman" w:eastAsia="Times New Roman" w:hAnsi="Times New Roman" w:cs="Times New Roman"/>
+          <w:color w:val="2A2A2A"/>
+          <w:shd w:val="clear" w:color="auto" w:fill="FFFFFF"/>
+        </w:rPr>
+      </w:pPr>
+      <w:r>
+        <w:rPr>
+          <w:rFonts w:ascii="Times New Roman" w:eastAsia="Times New Roman" w:hAnsi="Times New Roman" w:cs="Times New Roman"/>
+          <w:color w:val="2A2A2A"/>
+          <w:shd w:val="clear" w:color="auto" w:fill="FFFFFF"/>
+        </w:rPr>
+        <w:t>Positive vs negative genetics (VERY brief… really just a preface for further discussion)</w:t>
+      </w:r>
+    </w:p>
+    <w:p>
+      <w:pPr>
+        <w:pStyle w:val="ListParagraph"/>
+        <w:numPr>
+          <w:ilvl w:val="0"/>
+          <w:numId w:val="4"/>
+        </w:numPr>
+        <w:rPr>
+          <w:rFonts w:ascii="Times New Roman" w:eastAsia="Times New Roman" w:hAnsi="Times New Roman" w:cs="Times New Roman"/>
+          <w:color w:val="2A2A2A"/>
+          <w:shd w:val="clear" w:color="auto" w:fill="FFFFFF"/>
+        </w:rPr>
+      </w:pPr>
+      <w:r>
+        <w:rPr>
+          <w:rFonts w:ascii="Times New Roman" w:eastAsia="Times New Roman" w:hAnsi="Times New Roman" w:cs="Times New Roman"/>
+          <w:color w:val="2A2A2A"/>
+          <w:shd w:val="clear" w:color="auto" w:fill="FFFFFF"/>
+        </w:rPr>
+        <w:t>Genome scans</w:t>
+      </w:r>
+    </w:p>
+    <w:p>
+      <w:pPr>
+        <w:pStyle w:val="ListParagraph"/>
+        <w:numPr>
+          <w:ilvl w:val="0"/>
+          <w:numId w:val="4"/>
+        </w:numPr>
+        <w:rPr>
+          <w:rFonts w:ascii="Times New Roman" w:eastAsia="Times New Roman" w:hAnsi="Times New Roman" w:cs="Times New Roman"/>
+          <w:color w:val="2A2A2A"/>
+          <w:shd w:val="clear" w:color="auto" w:fill="FFFFFF"/>
+        </w:rPr>
+      </w:pPr>
+      <w:r>
+        <w:rPr>
+          <w:rFonts w:ascii="Times New Roman" w:eastAsia="Times New Roman" w:hAnsi="Times New Roman" w:cs="Times New Roman"/>
+          <w:color w:val="2A2A2A"/>
+          <w:shd w:val="clear" w:color="auto" w:fill="FFFFFF"/>
+        </w:rPr>
+        <w:t>Genome-Environment Association (GEA) analysis – this will be the longest subsection</w:t>
+      </w:r>
+    </w:p>
+    <w:p>
+      <w:pPr>
+        <w:rPr>
+          <w:rFonts w:ascii="Times New Roman" w:eastAsia="Times New Roman" w:hAnsi="Times New Roman" w:cs="Times New Roman"/>
+          <w:color w:val="2A2A2A"/>
+          <w:shd w:val="clear" w:color="auto" w:fill="FFFFFF"/>
+        </w:rPr>
+      </w:pPr>
+    </w:p>
+    <w:p>
+      <w:pPr>
+        <w:rPr>
+          <w:rFonts w:ascii="Times New Roman" w:eastAsia="Times New Roman" w:hAnsi="Times New Roman" w:cs="Times New Roman"/>
+          <w:color w:val="2A2A2A"/>
+          <w:shd w:val="clear" w:color="auto" w:fill="FFFFFF"/>
+        </w:rPr>
+      </w:pPr>
+    </w:p>
+    <w:p>
+      <w:pPr>
+        <w:rPr>
+          <w:rFonts w:ascii="Times New Roman" w:eastAsia="Times New Roman" w:hAnsi="Times New Roman" w:cs="Times New Roman"/>
+          <w:color w:val="2A2A2A"/>
+          <w:shd w:val="clear" w:color="auto" w:fill="FFFFFF"/>
+        </w:rPr>
+      </w:pPr>
+      <w:r>
+        <w:rPr>
+          <w:rFonts w:ascii="Times New Roman" w:eastAsia="Times New Roman" w:hAnsi="Times New Roman" w:cs="Times New Roman"/>
+          <w:color w:val="2A2A2A"/>
+          <w:shd w:val="clear" w:color="auto" w:fill="FFFFFF"/>
+        </w:rPr>
+        <w:t xml:space="preserve">Specific Conservation Measures </w:t>
+      </w:r>
+    </w:p>
+    <w:p>
+      <w:pPr>
+        <w:rPr>
+          <w:rFonts w:ascii="Times New Roman" w:eastAsia="Times New Roman" w:hAnsi="Times New Roman" w:cs="Times New Roman"/>
+          <w:color w:val="2A2A2A"/>
+          <w:shd w:val="clear" w:color="auto" w:fill="FFFFFF"/>
+        </w:rPr>
+      </w:pPr>
+    </w:p>
+    <w:p>
+      <w:pPr>
+        <w:pStyle w:val="ListParagraph"/>
+        <w:numPr>
+          <w:ilvl w:val="0"/>
+          <w:numId w:val="4"/>
+        </w:numPr>
+        <w:rPr>
+          <w:rFonts w:ascii="Times New Roman" w:eastAsia="Times New Roman" w:hAnsi="Times New Roman" w:cs="Times New Roman"/>
+          <w:color w:val="2A2A2A"/>
+          <w:shd w:val="clear" w:color="auto" w:fill="FFFFFF"/>
+        </w:rPr>
+      </w:pPr>
+      <w:r>
+        <w:rPr>
+          <w:rFonts w:ascii="Times New Roman" w:eastAsia="Times New Roman" w:hAnsi="Times New Roman" w:cs="Times New Roman"/>
+          <w:color w:val="2A2A2A"/>
+          <w:shd w:val="clear" w:color="auto" w:fill="FFFFFF"/>
+        </w:rPr>
+        <w:t xml:space="preserve">Species specific microsatellite markers </w:t>
+      </w:r>
+      <w:r>
+        <w:rPr>
+          <w:rFonts w:ascii="Times New Roman" w:eastAsia="Times New Roman" w:hAnsi="Times New Roman" w:cs="Times New Roman"/>
+          <w:color w:val="2A2A2A"/>
+          <w:shd w:val="clear" w:color="auto" w:fill="FFFFFF"/>
+        </w:rPr>
+        <w:t>(genetic monitoring)</w:t>
+      </w:r>
+    </w:p>
+    <w:p>
+      <w:pPr>
+        <w:pStyle w:val="ListParagraph"/>
+        <w:numPr>
+          <w:ilvl w:val="0"/>
+          <w:numId w:val="4"/>
+        </w:numPr>
+        <w:rPr>
+          <w:rFonts w:ascii="Times New Roman" w:eastAsia="Times New Roman" w:hAnsi="Times New Roman" w:cs="Times New Roman"/>
+          <w:color w:val="2A2A2A"/>
+          <w:shd w:val="clear" w:color="auto" w:fill="FFFFFF"/>
+        </w:rPr>
+      </w:pPr>
+      <w:r>
+        <w:rPr>
+          <w:rFonts w:ascii="Times New Roman" w:eastAsia="Times New Roman" w:hAnsi="Times New Roman" w:cs="Times New Roman"/>
+          <w:color w:val="2A2A2A"/>
+          <w:shd w:val="clear" w:color="auto" w:fill="FFFFFF"/>
+        </w:rPr>
+        <w:t xml:space="preserve">Breeding programs </w:t>
+      </w:r>
+    </w:p>
+    <w:p>
+      <w:pPr>
+        <w:pStyle w:val="ListParagraph"/>
+        <w:numPr>
+          <w:ilvl w:val="0"/>
+          <w:numId w:val="4"/>
+        </w:numPr>
+        <w:rPr>
+          <w:rFonts w:ascii="Times New Roman" w:eastAsia="Times New Roman" w:hAnsi="Times New Roman" w:cs="Times New Roman"/>
+          <w:color w:val="2A2A2A"/>
+          <w:shd w:val="clear" w:color="auto" w:fill="FFFFFF"/>
+        </w:rPr>
+      </w:pPr>
+      <w:r>
+        <w:rPr>
+          <w:rFonts w:ascii="Times New Roman" w:eastAsia="Times New Roman" w:hAnsi="Times New Roman" w:cs="Times New Roman"/>
+          <w:color w:val="2A2A2A"/>
+          <w:shd w:val="clear" w:color="auto" w:fill="FFFFFF"/>
+        </w:rPr>
+        <w:t xml:space="preserve">Mitigating stressors </w:t>
+      </w:r>
+    </w:p>
+    <w:p>
+      <w:pPr>
+        <w:rPr>
+          <w:rFonts w:ascii="Times New Roman" w:eastAsia="Times New Roman" w:hAnsi="Times New Roman" w:cs="Times New Roman"/>
+          <w:color w:val="2A2A2A"/>
+          <w:shd w:val="clear" w:color="auto" w:fill="FFFFFF"/>
+        </w:rPr>
+      </w:pPr>
+    </w:p>
+    <w:p>
+      <w:pPr>
+        <w:rPr>
+          <w:rFonts w:ascii="Times New Roman" w:eastAsia="Times New Roman" w:hAnsi="Times New Roman" w:cs="Times New Roman"/>
+          <w:color w:val="2A2A2A"/>
+          <w:shd w:val="clear" w:color="auto" w:fill="FFFFFF"/>
+        </w:rPr>
+      </w:pPr>
+    </w:p>
+    <w:p>
+      <w:pPr>
+        <w:rPr>
+          <w:rFonts w:ascii="Times New Roman" w:eastAsia="Times New Roman" w:hAnsi="Times New Roman" w:cs="Times New Roman"/>
+          <w:color w:val="2A2A2A"/>
+          <w:shd w:val="clear" w:color="auto" w:fill="FFFFFF"/>
+        </w:rPr>
+      </w:pPr>
+    </w:p>
+    <w:p>
+      <w:pPr>
+        <w:rPr>
+          <w:rFonts w:ascii="Times New Roman" w:eastAsia="Times New Roman" w:hAnsi="Times New Roman" w:cs="Times New Roman"/>
+          <w:color w:val="2A2A2A"/>
+          <w:shd w:val="clear" w:color="auto" w:fill="FFFFFF"/>
+        </w:rPr>
+      </w:pPr>
+    </w:p>
+    <w:p>
+      <w:pPr>
+        <w:rPr>
+          <w:rFonts w:ascii="Times New Roman" w:eastAsia="Times New Roman" w:hAnsi="Times New Roman" w:cs="Times New Roman"/>
+          <w:color w:val="2A2A2A"/>
+          <w:shd w:val="clear" w:color="auto" w:fill="FFFFFF"/>
+        </w:rPr>
+      </w:pPr>
+    </w:p>
+    <w:p>
+      <w:pPr>
+        <w:rPr>
+          <w:rFonts w:ascii="Times New Roman" w:eastAsia="Times New Roman" w:hAnsi="Times New Roman" w:cs="Times New Roman"/>
+          <w:color w:val="2A2A2A"/>
+          <w:shd w:val="clear" w:color="auto" w:fill="FFFFFF"/>
+        </w:rPr>
+      </w:pPr>
+    </w:p>
+    <w:p>
+      <w:pPr>
+        <w:rPr>
+          <w:rFonts w:ascii="Times New Roman" w:eastAsia="Times New Roman" w:hAnsi="Times New Roman" w:cs="Times New Roman"/>
+          <w:color w:val="2A2A2A"/>
+          <w:shd w:val="clear" w:color="auto" w:fill="FFFFFF"/>
+        </w:rPr>
+      </w:pPr>
+    </w:p>
+    <w:p>
+      <w:pPr>
+        <w:rPr>
+          <w:rFonts w:ascii="Times New Roman" w:eastAsia="Times New Roman" w:hAnsi="Times New Roman" w:cs="Times New Roman"/>
+          <w:color w:val="2A2A2A"/>
+          <w:shd w:val="clear" w:color="auto" w:fill="FFFFFF"/>
+        </w:rPr>
+      </w:pPr>
     </w:p>
     <w:p/>
+    <w:tbl>
+      <w:tblPr>
+        <w:tblStyle w:val="TableGrid"/>
+        <w:tblW w:w="0" w:type="auto"/>
+        <w:tblLook w:val="04A0" w:firstRow="1" w:lastRow="0" w:firstColumn="1" w:lastColumn="0" w:noHBand="0" w:noVBand="1"/>
+      </w:tblPr>
+      <w:tblGrid>
+        <w:gridCol w:w="1870"/>
+        <w:gridCol w:w="1870"/>
+        <w:gridCol w:w="1870"/>
+        <w:gridCol w:w="1870"/>
+        <w:gridCol w:w="1870"/>
+      </w:tblGrid>
+      <w:tr>
+        <w:tc>
+          <w:tcPr>
+            <w:tcW w:w="1870" w:type="dxa"/>
+          </w:tcPr>
+          <w:p/>
+        </w:tc>
+        <w:tc>
+          <w:tcPr>
+            <w:tcW w:w="1870" w:type="dxa"/>
+          </w:tcPr>
+          <w:p>
+            <w:r>
+              <w:t>De novo seq</w:t>
+            </w:r>
+          </w:p>
+        </w:tc>
+        <w:tc>
+          <w:tcPr>
+            <w:tcW w:w="1870" w:type="dxa"/>
+          </w:tcPr>
+          <w:p>
+            <w:r>
+              <w:t xml:space="preserve">Genome Scans </w:t>
+            </w:r>
+          </w:p>
+        </w:tc>
+        <w:tc>
+          <w:tcPr>
+            <w:tcW w:w="1870" w:type="dxa"/>
+          </w:tcPr>
+          <w:p>
+            <w:r>
+              <w:t>GEA analysis</w:t>
+            </w:r>
+          </w:p>
+        </w:tc>
+        <w:tc>
+          <w:tcPr>
+            <w:tcW w:w="1870" w:type="dxa"/>
+          </w:tcPr>
+          <w:p>
+            <w:r>
+              <w:t>Specific conservation</w:t>
+            </w:r>
+          </w:p>
+        </w:tc>
+      </w:tr>
+      <w:tr>
+        <w:tc>
+          <w:tcPr>
+            <w:tcW w:w="1870" w:type="dxa"/>
+          </w:tcPr>
+          <w:p>
+            <w:r>
+              <w:t>A</w:t>
+            </w:r>
+          </w:p>
+        </w:tc>
+        <w:tc>
+          <w:tcPr>
+            <w:tcW w:w="1870" w:type="dxa"/>
+          </w:tcPr>
+          <w:p>
+            <w:r>
+              <w:t>A</w:t>
+            </w:r>
+          </w:p>
+        </w:tc>
+        <w:tc>
+          <w:tcPr>
+            <w:tcW w:w="1870" w:type="dxa"/>
+          </w:tcPr>
+          <w:p/>
+        </w:tc>
+        <w:tc>
+          <w:tcPr>
+            <w:tcW w:w="1870" w:type="dxa"/>
+          </w:tcPr>
+          <w:p/>
+        </w:tc>
+        <w:tc>
+          <w:tcPr>
+            <w:tcW w:w="1870" w:type="dxa"/>
+          </w:tcPr>
+          <w:p/>
+        </w:tc>
+      </w:tr>
+      <w:tr>
+        <w:tc>
+          <w:tcPr>
+            <w:tcW w:w="1870" w:type="dxa"/>
+          </w:tcPr>
+          <w:p>
+            <w:r>
+              <w:t>B</w:t>
+            </w:r>
+          </w:p>
+        </w:tc>
+        <w:tc>
+          <w:tcPr>
+            <w:tcW w:w="1870" w:type="dxa"/>
+          </w:tcPr>
+          <w:p/>
+        </w:tc>
+        <w:tc>
+          <w:tcPr>
+            <w:tcW w:w="1870" w:type="dxa"/>
+          </w:tcPr>
+          <w:p>
+            <w:r>
+              <w:t>B</w:t>
+            </w:r>
+          </w:p>
+        </w:tc>
+        <w:tc>
+          <w:tcPr>
+            <w:tcW w:w="1870" w:type="dxa"/>
+          </w:tcPr>
+          <w:p/>
+        </w:tc>
+        <w:tc>
+          <w:tcPr>
+            <w:tcW w:w="1870" w:type="dxa"/>
+          </w:tcPr>
+          <w:p/>
+        </w:tc>
+      </w:tr>
+      <w:tr>
+        <w:tc>
+          <w:tcPr>
+            <w:tcW w:w="1870" w:type="dxa"/>
+          </w:tcPr>
+          <w:p>
+            <w:r>
+              <w:t>C</w:t>
+            </w:r>
+          </w:p>
+        </w:tc>
+        <w:tc>
+          <w:tcPr>
+            <w:tcW w:w="1870" w:type="dxa"/>
+          </w:tcPr>
+          <w:p>
+            <w:r>
+              <w:t>C</w:t>
+            </w:r>
+          </w:p>
+        </w:tc>
+        <w:tc>
+          <w:tcPr>
+            <w:tcW w:w="1870" w:type="dxa"/>
+          </w:tcPr>
+          <w:p>
+            <w:r>
+              <w:t>C</w:t>
+            </w:r>
+          </w:p>
+        </w:tc>
+        <w:tc>
+          <w:tcPr>
+            <w:tcW w:w="1870" w:type="dxa"/>
+          </w:tcPr>
+          <w:p/>
+        </w:tc>
+        <w:tc>
+          <w:tcPr>
+            <w:tcW w:w="1870" w:type="dxa"/>
+          </w:tcPr>
+          <w:p/>
+        </w:tc>
+      </w:tr>
+      <w:tr>
+        <w:tc>
+          <w:tcPr>
+            <w:tcW w:w="1870" w:type="dxa"/>
+          </w:tcPr>
+          <w:p>
+            <w:r>
+              <w:t>D</w:t>
+            </w:r>
+          </w:p>
+        </w:tc>
+        <w:tc>
+          <w:tcPr>
+            <w:tcW w:w="1870" w:type="dxa"/>
+          </w:tcPr>
+          <w:p/>
+        </w:tc>
+        <w:tc>
+          <w:tcPr>
+            <w:tcW w:w="1870" w:type="dxa"/>
+          </w:tcPr>
+          <w:p>
+            <w:r>
+              <w:t>D</w:t>
+            </w:r>
+          </w:p>
+        </w:tc>
+        <w:tc>
+          <w:tcPr>
+            <w:tcW w:w="1870" w:type="dxa"/>
+          </w:tcPr>
+          <w:p>
+            <w:r>
+              <w:t>D</w:t>
+            </w:r>
+          </w:p>
+        </w:tc>
+        <w:tc>
+          <w:tcPr>
+            <w:tcW w:w="1870" w:type="dxa"/>
+          </w:tcPr>
+          <w:p>
+            <w:r>
+              <w:t>(candidate gene)</w:t>
+            </w:r>
+          </w:p>
+        </w:tc>
+      </w:tr>
+      <w:tr>
+        <w:tc>
+          <w:tcPr>
+            <w:tcW w:w="1870" w:type="dxa"/>
+          </w:tcPr>
+          <w:p>
+            <w:r>
+              <w:t>E</w:t>
+            </w:r>
+          </w:p>
+        </w:tc>
+        <w:tc>
+          <w:tcPr>
+            <w:tcW w:w="1870" w:type="dxa"/>
+          </w:tcPr>
+          <w:p/>
+        </w:tc>
+        <w:tc>
+          <w:tcPr>
+            <w:tcW w:w="1870" w:type="dxa"/>
+          </w:tcPr>
+          <w:p/>
+        </w:tc>
+        <w:tc>
+          <w:tcPr>
+            <w:tcW w:w="1870" w:type="dxa"/>
+          </w:tcPr>
+          <w:p/>
+        </w:tc>
+        <w:tc>
+          <w:tcPr>
+            <w:tcW w:w="1870" w:type="dxa"/>
+          </w:tcPr>
+          <w:p/>
+        </w:tc>
+      </w:tr>
+      <w:tr>
+        <w:tc>
+          <w:tcPr>
+            <w:tcW w:w="1870" w:type="dxa"/>
+          </w:tcPr>
+          <w:p>
+            <w:r>
+              <w:t>F</w:t>
+            </w:r>
+          </w:p>
+        </w:tc>
+        <w:tc>
+          <w:tcPr>
+            <w:tcW w:w="1870" w:type="dxa"/>
+          </w:tcPr>
+          <w:p/>
+        </w:tc>
+        <w:tc>
+          <w:tcPr>
+            <w:tcW w:w="1870" w:type="dxa"/>
+          </w:tcPr>
+          <w:p>
+            <w:r>
+              <w:t>F</w:t>
+            </w:r>
+          </w:p>
+        </w:tc>
+        <w:tc>
+          <w:tcPr>
+            <w:tcW w:w="1870" w:type="dxa"/>
+          </w:tcPr>
+          <w:p>
+            <w:r>
+              <w:t>F</w:t>
+            </w:r>
+          </w:p>
+        </w:tc>
+        <w:tc>
+          <w:tcPr>
+            <w:tcW w:w="1870" w:type="dxa"/>
+          </w:tcPr>
+          <w:p>
+            <w:r>
+              <w:t>F</w:t>
+            </w:r>
+          </w:p>
+        </w:tc>
+      </w:tr>
+      <w:tr>
+        <w:tc>
+          <w:tcPr>
+            <w:tcW w:w="1870" w:type="dxa"/>
+          </w:tcPr>
+          <w:p>
+            <w:r>
+              <w:t>G</w:t>
+            </w:r>
+          </w:p>
+        </w:tc>
+        <w:tc>
+          <w:tcPr>
+            <w:tcW w:w="1870" w:type="dxa"/>
+          </w:tcPr>
+          <w:p/>
+        </w:tc>
+        <w:tc>
+          <w:tcPr>
+            <w:tcW w:w="1870" w:type="dxa"/>
+          </w:tcPr>
+          <w:p>
+            <w:r>
+              <w:t>G</w:t>
+            </w:r>
+          </w:p>
+        </w:tc>
+        <w:tc>
+          <w:tcPr>
+            <w:tcW w:w="1870" w:type="dxa"/>
+          </w:tcPr>
+          <w:p>
+            <w:r>
+              <w:t>G</w:t>
+            </w:r>
+          </w:p>
+        </w:tc>
+        <w:tc>
+          <w:tcPr>
+            <w:tcW w:w="1870" w:type="dxa"/>
+          </w:tcPr>
+          <w:p>
+            <w:r>
+              <w:t>G</w:t>
+            </w:r>
+          </w:p>
+        </w:tc>
+      </w:tr>
+      <w:tr>
+        <w:tc>
+          <w:tcPr>
+            <w:tcW w:w="1870" w:type="dxa"/>
+          </w:tcPr>
+          <w:p>
+            <w:r>
+              <w:t>H</w:t>
+            </w:r>
+          </w:p>
+        </w:tc>
+        <w:tc>
+          <w:tcPr>
+            <w:tcW w:w="1870" w:type="dxa"/>
+          </w:tcPr>
+          <w:p/>
+        </w:tc>
+        <w:tc>
+          <w:tcPr>
+            <w:tcW w:w="1870" w:type="dxa"/>
+          </w:tcPr>
+          <w:p/>
+        </w:tc>
+        <w:tc>
+          <w:tcPr>
+            <w:tcW w:w="1870" w:type="dxa"/>
+          </w:tcPr>
+          <w:p/>
+        </w:tc>
+        <w:tc>
+          <w:tcPr>
+            <w:tcW w:w="1870" w:type="dxa"/>
+          </w:tcPr>
+          <w:p/>
+        </w:tc>
+      </w:tr>
+      <w:tr>
+        <w:tc>
+          <w:tcPr>
+            <w:tcW w:w="1870" w:type="dxa"/>
+          </w:tcPr>
+          <w:p>
+            <w:r>
+              <w:t>I</w:t>
+            </w:r>
+          </w:p>
+        </w:tc>
+        <w:tc>
+          <w:tcPr>
+            <w:tcW w:w="1870" w:type="dxa"/>
+          </w:tcPr>
+          <w:p>
+            <w:r>
+              <w:t xml:space="preserve">I </w:t>
+            </w:r>
+          </w:p>
+        </w:tc>
+        <w:tc>
+          <w:tcPr>
+            <w:tcW w:w="1870" w:type="dxa"/>
+          </w:tcPr>
+          <w:p/>
+        </w:tc>
+        <w:tc>
+          <w:tcPr>
+            <w:tcW w:w="1870" w:type="dxa"/>
+          </w:tcPr>
+          <w:p/>
+        </w:tc>
+        <w:tc>
+          <w:tcPr>
+            <w:tcW w:w="1870" w:type="dxa"/>
+          </w:tcPr>
+          <w:p>
+            <w:pPr>
+              <w:jc w:val="center"/>
+            </w:pPr>
+            <w:r>
+              <w:t>I</w:t>
+            </w:r>
+          </w:p>
+        </w:tc>
+      </w:tr>
+      <w:tr>
+        <w:tc>
+          <w:tcPr>
+            <w:tcW w:w="1870" w:type="dxa"/>
+          </w:tcPr>
+          <w:p>
+            <w:r>
+              <w:t>J</w:t>
+            </w:r>
+          </w:p>
+        </w:tc>
+        <w:tc>
+          <w:tcPr>
+            <w:tcW w:w="1870" w:type="dxa"/>
+          </w:tcPr>
+          <w:p>
+            <w:r>
+              <w:t>J</w:t>
+            </w:r>
+          </w:p>
+        </w:tc>
+        <w:tc>
+          <w:tcPr>
+            <w:tcW w:w="1870" w:type="dxa"/>
+          </w:tcPr>
+          <w:p>
+            <w:r>
+              <w:t>J</w:t>
+            </w:r>
+          </w:p>
+        </w:tc>
+        <w:tc>
+          <w:tcPr>
+            <w:tcW w:w="1870" w:type="dxa"/>
+          </w:tcPr>
+          <w:p>
+            <w:r>
+              <w:t>J</w:t>
+            </w:r>
+          </w:p>
+        </w:tc>
+        <w:tc>
+          <w:tcPr>
+            <w:tcW w:w="1870" w:type="dxa"/>
+          </w:tcPr>
+          <w:p>
+            <w:r>
+              <w:t>J</w:t>
+            </w:r>
+          </w:p>
+        </w:tc>
+      </w:tr>
+      <w:tr>
+        <w:tc>
+          <w:tcPr>
+            <w:tcW w:w="1870" w:type="dxa"/>
+          </w:tcPr>
+          <w:p>
+            <w:r>
+              <w:t>K</w:t>
+            </w:r>
+          </w:p>
+        </w:tc>
+        <w:tc>
+          <w:tcPr>
+            <w:tcW w:w="1870" w:type="dxa"/>
+          </w:tcPr>
+          <w:p>
+            <w:r>
+              <w:t>K</w:t>
+            </w:r>
+          </w:p>
+        </w:tc>
+        <w:tc>
+          <w:tcPr>
+            <w:tcW w:w="1870" w:type="dxa"/>
+          </w:tcPr>
+          <w:p/>
+        </w:tc>
+        <w:tc>
+          <w:tcPr>
+            <w:tcW w:w="1870" w:type="dxa"/>
+          </w:tcPr>
+          <w:p/>
+        </w:tc>
+        <w:tc>
+          <w:tcPr>
+            <w:tcW w:w="1870" w:type="dxa"/>
+          </w:tcPr>
+          <w:p>
+            <w:r>
+              <w:t>K</w:t>
+            </w:r>
+          </w:p>
+        </w:tc>
+      </w:tr>
+    </w:tbl>
+    <w:p/>
+    <w:p/>
+    <w:p/>
+    <w:p/>
+    <w:p/>
+    <w:p/>
+    <w:p/>
+    <w:p/>
+    <w:p/>
+    <w:p/>
+    <w:p/>
+    <w:p/>
+    <w:p/>
+    <w:p/>
+    <w:p/>
+    <w:p/>
+    <w:p/>
+    <w:p/>
+    <w:p/>
+    <w:p/>
+    <w:p/>
+    <w:p/>
+    <w:p/>
+    <w:p/>
+    <w:p/>
+    <w:p/>
+    <w:p/>
+    <w:p/>
+    <w:p/>
+    <w:p/>
+    <w:p>
+      <w:r>
+        <w:t xml:space="preserve">A = </w:t>
+      </w:r>
+      <w:r>
+        <w:t>A field guide to whole-genome sequencing, assembly</w:t>
+      </w:r>
+    </w:p>
+    <w:p>
+      <w:r>
+        <w:t>and annotation</w:t>
+      </w:r>
+      <w:r>
+        <w:t xml:space="preserve">, </w:t>
+      </w:r>
+      <w:r>
+        <w:t xml:space="preserve">Robert </w:t>
+      </w:r>
+      <w:proofErr w:type="spellStart"/>
+      <w:r>
+        <w:t>Ekblom</w:t>
+      </w:r>
+      <w:proofErr w:type="spellEnd"/>
+      <w:r>
+        <w:t xml:space="preserve"> and Jochen B. W. Wolf</w:t>
+      </w:r>
+    </w:p>
+    <w:p/>
+    <w:p>
+      <w:r>
+        <w:t>B =</w:t>
+      </w:r>
+      <w:r>
+        <w:t xml:space="preserve"> </w:t>
+      </w:r>
+      <w:r>
+        <w:t>A practical guide to environmental association analysis</w:t>
+      </w:r>
+    </w:p>
+    <w:p>
+      <w:r>
+        <w:t>in landscape genomics</w:t>
+      </w:r>
+      <w:r>
+        <w:t xml:space="preserve">, </w:t>
+      </w:r>
+      <w:r>
+        <w:t xml:space="preserve">CHRISTIAN </w:t>
+      </w:r>
+      <w:proofErr w:type="gramStart"/>
+      <w:r>
+        <w:t>RELLSTAB,*</w:t>
+      </w:r>
+      <w:proofErr w:type="gramEnd"/>
+      <w:r>
+        <w:t xml:space="preserve"> FELIX GUGERLI , * ANDREW J . </w:t>
+      </w:r>
+      <w:proofErr w:type="gramStart"/>
+      <w:r>
+        <w:t>ECKERT,†</w:t>
+      </w:r>
+      <w:proofErr w:type="gramEnd"/>
+      <w:r>
+        <w:t xml:space="preserve"> ANGELA M. HANCOCK‡ and</w:t>
+      </w:r>
+      <w:r>
+        <w:t xml:space="preserve"> </w:t>
+      </w:r>
+      <w:r>
+        <w:t>ROLF HOLDEREGGER*§</w:t>
+      </w:r>
+    </w:p>
+    <w:p/>
+    <w:p>
+      <w:r>
+        <w:t xml:space="preserve">C = </w:t>
+      </w:r>
+      <w:r>
+        <w:t>Genome sequencing and population</w:t>
+      </w:r>
+    </w:p>
+    <w:p>
+      <w:r>
+        <w:t>genomics in non-model organisms</w:t>
+      </w:r>
+      <w:r>
+        <w:t xml:space="preserve">, </w:t>
+      </w:r>
+      <w:r>
+        <w:t xml:space="preserve">Hans </w:t>
+      </w:r>
+      <w:proofErr w:type="spellStart"/>
+      <w:r>
+        <w:t>Ellegren</w:t>
+      </w:r>
+      <w:proofErr w:type="spellEnd"/>
+    </w:p>
+    <w:p/>
+    <w:p>
+      <w:r>
+        <w:t xml:space="preserve">D = </w:t>
+      </w:r>
+      <w:r>
+        <w:t>Towards the identification of the loci of adaptive</w:t>
+      </w:r>
+    </w:p>
+    <w:p>
+      <w:r>
+        <w:t>E</w:t>
+      </w:r>
+      <w:r>
+        <w:t>volution</w:t>
+      </w:r>
+      <w:r>
+        <w:t xml:space="preserve">, </w:t>
+      </w:r>
+      <w:r>
+        <w:t>Carolina Pardo-Diaz1*, Camilo Salazar1 and Chris D. Jiggins2</w:t>
+      </w:r>
+    </w:p>
+    <w:p/>
+    <w:p>
+      <w:r>
+        <w:t xml:space="preserve">E = </w:t>
+      </w:r>
+      <w:r>
+        <w:t>Genomics in Conservation: Case Studies and Bridging the Gap between Data and Application</w:t>
+      </w:r>
+    </w:p>
+    <w:p>
+      <w:r>
+        <w:t xml:space="preserve">Brittany A. </w:t>
+      </w:r>
+      <w:proofErr w:type="gramStart"/>
+      <w:r>
+        <w:t>Garner,‡</w:t>
+      </w:r>
+      <w:proofErr w:type="gramEnd"/>
+      <w:r>
+        <w:t xml:space="preserve">, Brian K. Hand,,‡,* Stephen J. Amish, Louis </w:t>
+      </w:r>
+      <w:proofErr w:type="spellStart"/>
+      <w:r>
+        <w:t>Bernatchez</w:t>
+      </w:r>
+      <w:proofErr w:type="spellEnd"/>
+      <w:r>
+        <w:t>, Jeffrey T.</w:t>
+      </w:r>
+    </w:p>
+    <w:p>
+      <w:r>
+        <w:t>Foster,</w:t>
+      </w:r>
+      <w:r>
+        <w:t xml:space="preserve"> </w:t>
+      </w:r>
+      <w:r>
+        <w:t xml:space="preserve">Kristina M. Miller, Phillip A. Morin, Shawn R. </w:t>
+      </w:r>
+      <w:proofErr w:type="spellStart"/>
+      <w:r>
+        <w:t>Narum</w:t>
+      </w:r>
+      <w:proofErr w:type="spellEnd"/>
+      <w:r>
+        <w:t>, Stephen J. O’Brien, Gretchen</w:t>
+      </w:r>
+    </w:p>
+    <w:p>
+      <w:proofErr w:type="spellStart"/>
+      <w:r>
+        <w:t>Roffler</w:t>
+      </w:r>
+      <w:proofErr w:type="spellEnd"/>
+      <w:r>
+        <w:t xml:space="preserve">, William D. Templin, Paul </w:t>
+      </w:r>
+      <w:proofErr w:type="spellStart"/>
+      <w:r>
+        <w:t>Sunnucks</w:t>
+      </w:r>
+      <w:proofErr w:type="spellEnd"/>
+      <w:r>
+        <w:t xml:space="preserve">, Jeffrey Strait, Kenneth I. </w:t>
+      </w:r>
+      <w:proofErr w:type="spellStart"/>
+      <w:r>
+        <w:t>Warheit</w:t>
+      </w:r>
+      <w:proofErr w:type="spellEnd"/>
+      <w:r>
+        <w:t>, Todd R.</w:t>
+      </w:r>
+      <w:r>
+        <w:t xml:space="preserve">, </w:t>
+      </w:r>
+      <w:proofErr w:type="spellStart"/>
+      <w:r>
+        <w:t>Seamons</w:t>
+      </w:r>
+      <w:proofErr w:type="spellEnd"/>
+      <w:r>
+        <w:t xml:space="preserve">, John </w:t>
+      </w:r>
+      <w:proofErr w:type="spellStart"/>
+      <w:r>
+        <w:t>Wenburg</w:t>
+      </w:r>
+      <w:proofErr w:type="spellEnd"/>
+      <w:r>
+        <w:t>, Jeffrey Olsen, and Gordon Luikart</w:t>
+      </w:r>
+    </w:p>
+    <w:p/>
+    <w:p>
+      <w:r>
+        <w:t xml:space="preserve">F = </w:t>
+      </w:r>
+      <w:r>
+        <w:t>Improving bee health through</w:t>
+      </w:r>
+    </w:p>
+    <w:p>
+      <w:r>
+        <w:t>G</w:t>
+      </w:r>
+      <w:r>
+        <w:t>enomics</w:t>
+      </w:r>
+      <w:r>
+        <w:t xml:space="preserve">, </w:t>
+      </w:r>
+      <w:r>
+        <w:t xml:space="preserve">Christina M. </w:t>
+      </w:r>
+      <w:proofErr w:type="spellStart"/>
+      <w:r>
+        <w:t>Grozinger</w:t>
+      </w:r>
+      <w:proofErr w:type="spellEnd"/>
+      <w:r>
+        <w:t xml:space="preserve"> </w:t>
+      </w:r>
+      <w:proofErr w:type="gramStart"/>
+      <w:r>
+        <w:t>1  and</w:t>
+      </w:r>
+      <w:proofErr w:type="gramEnd"/>
+      <w:r>
+        <w:t xml:space="preserve"> </w:t>
+      </w:r>
+      <w:proofErr w:type="spellStart"/>
+      <w:r>
+        <w:t>Amro</w:t>
+      </w:r>
+      <w:proofErr w:type="spellEnd"/>
+      <w:r>
+        <w:t xml:space="preserve"> Zayed</w:t>
+      </w:r>
+    </w:p>
+    <w:p/>
+    <w:p>
+      <w:r>
+        <w:t xml:space="preserve">G = </w:t>
+      </w:r>
+      <w:r>
+        <w:t>Aquatic Landscape Genomics and Environmental Effects on Genetic Variation</w:t>
+      </w:r>
+    </w:p>
+    <w:p>
+      <w:r>
+        <w:t xml:space="preserve"> </w:t>
+      </w:r>
+      <w:proofErr w:type="spellStart"/>
+      <w:r>
+        <w:t>Grummer</w:t>
+      </w:r>
+      <w:proofErr w:type="spellEnd"/>
+      <w:r>
+        <w:t xml:space="preserve">, Jared A.*1, </w:t>
+      </w:r>
+      <w:proofErr w:type="spellStart"/>
+      <w:r>
+        <w:t>Beheregaray</w:t>
+      </w:r>
+      <w:proofErr w:type="spellEnd"/>
+      <w:r>
+        <w:t xml:space="preserve">, Luciano B.2, </w:t>
+      </w:r>
+      <w:proofErr w:type="spellStart"/>
+      <w:r>
+        <w:t>Bernatchez</w:t>
+      </w:r>
+      <w:proofErr w:type="spellEnd"/>
+      <w:r>
+        <w:t xml:space="preserve">, Louis3, Hand, Brian K.4, </w:t>
+      </w:r>
+      <w:proofErr w:type="spellStart"/>
+      <w:r>
+        <w:t>Luikart</w:t>
+      </w:r>
+      <w:proofErr w:type="spellEnd"/>
+      <w:r>
+        <w:t>,</w:t>
+      </w:r>
+    </w:p>
+    <w:p>
+      <w:r>
+        <w:t xml:space="preserve"> Gordon5, </w:t>
+      </w:r>
+      <w:proofErr w:type="spellStart"/>
+      <w:r>
+        <w:t>Narum</w:t>
+      </w:r>
+      <w:proofErr w:type="spellEnd"/>
+      <w:r>
+        <w:t>, Shawn R.6,7, Taylor, Eric B.</w:t>
+      </w:r>
+    </w:p>
+    <w:p/>
+    <w:p>
+      <w:r>
+        <w:t xml:space="preserve">H = </w:t>
+      </w:r>
+      <w:r>
+        <w:t>Population genomics for wildlife conservation and</w:t>
+      </w:r>
+    </w:p>
+    <w:p>
+      <w:r>
+        <w:t>M</w:t>
+      </w:r>
+      <w:r>
+        <w:t>anagement</w:t>
+      </w:r>
+      <w:r>
+        <w:t xml:space="preserve">, </w:t>
+      </w:r>
+      <w:r>
+        <w:t>Paul A. Hohenlohe1 | W. Chris Funk2 | Om P. Rajora3</w:t>
+      </w:r>
+    </w:p>
+    <w:p/>
+    <w:p>
+      <w:r>
+        <w:t xml:space="preserve">I = </w:t>
+      </w:r>
+      <w:r>
+        <w:t>The Value of Reference Genomes in the Conservation</w:t>
+      </w:r>
+    </w:p>
+    <w:p>
+      <w:r>
+        <w:t>of Threatened Species</w:t>
+      </w:r>
+    </w:p>
+    <w:p>
+      <w:proofErr w:type="spellStart"/>
+      <w:r>
+        <w:t>Parice</w:t>
+      </w:r>
+      <w:proofErr w:type="spellEnd"/>
+      <w:r>
+        <w:t xml:space="preserve"> Brandies, Emma Peel, Carolyn J. Hogg and Katherine </w:t>
+      </w:r>
+      <w:proofErr w:type="spellStart"/>
+      <w:r>
+        <w:t>Belov</w:t>
+      </w:r>
+      <w:proofErr w:type="spellEnd"/>
+      <w:r>
+        <w:t xml:space="preserve"> *</w:t>
+      </w:r>
+    </w:p>
+    <w:p/>
+    <w:p>
+      <w:r>
+        <w:t xml:space="preserve">J = </w:t>
+      </w:r>
+      <w:r>
+        <w:t>Whole-genome sequencing approaches for conservation</w:t>
+      </w:r>
+    </w:p>
+    <w:p>
+      <w:r>
+        <w:t>biology: Advantages, limitations and practical</w:t>
+      </w:r>
+    </w:p>
+    <w:p>
+      <w:r>
+        <w:t>recommendations</w:t>
+      </w:r>
+    </w:p>
+    <w:p>
+      <w:r>
+        <w:t xml:space="preserve">Angela P. Fuentes-Pardo | Daniel E. </w:t>
+      </w:r>
+      <w:proofErr w:type="spellStart"/>
+      <w:r>
+        <w:t>Ruzzante</w:t>
+      </w:r>
+      <w:proofErr w:type="spellEnd"/>
+    </w:p>
+    <w:p/>
+    <w:p>
+      <w:r>
+        <w:t xml:space="preserve">K = </w:t>
+      </w:r>
+      <w:r>
+        <w:t>Genome sequencing and conservation genomics in</w:t>
+      </w:r>
+    </w:p>
+    <w:p>
+      <w:r>
+        <w:t>the Scandinavian wolverine population</w:t>
+      </w:r>
+    </w:p>
+    <w:p>
+      <w:r>
+        <w:t xml:space="preserve">Robert </w:t>
+      </w:r>
+      <w:proofErr w:type="spellStart"/>
+      <w:r>
+        <w:t>Ekblom</w:t>
+      </w:r>
+      <w:proofErr w:type="spellEnd"/>
+      <w:r>
+        <w:t xml:space="preserve"> ,1 </w:t>
+      </w:r>
+      <w:r>
+        <w:rPr>
+          <w:rFonts w:ascii="Cambria Math" w:hAnsi="Cambria Math" w:cs="Cambria Math"/>
+        </w:rPr>
+        <w:t>∗</w:t>
+      </w:r>
+      <w:r>
+        <w:t xml:space="preserve"> </w:t>
+      </w:r>
+      <w:proofErr w:type="spellStart"/>
+      <w:r>
+        <w:t>Birte</w:t>
+      </w:r>
+      <w:proofErr w:type="spellEnd"/>
+      <w:r>
+        <w:t xml:space="preserve"> Brechlin,1 Jens Persson,2 </w:t>
+      </w:r>
+      <w:proofErr w:type="spellStart"/>
+      <w:r>
+        <w:t>Linn</w:t>
+      </w:r>
+      <w:r>
+        <w:rPr>
+          <w:rFonts w:ascii="Calibri" w:hAnsi="Calibri" w:cs="Calibri"/>
+        </w:rPr>
+        <w:t>´</w:t>
+      </w:r>
+      <w:r>
+        <w:t>ea</w:t>
+      </w:r>
+      <w:proofErr w:type="spellEnd"/>
+      <w:r>
+        <w:t xml:space="preserve"> Smeds,1 </w:t>
+      </w:r>
+      <w:proofErr w:type="spellStart"/>
+      <w:r>
+        <w:t>Malin</w:t>
+      </w:r>
+      <w:proofErr w:type="spellEnd"/>
+      <w:r>
+        <w:t xml:space="preserve"> Johansson,1</w:t>
+      </w:r>
+    </w:p>
+    <w:p>
+      <w:r>
+        <w:t xml:space="preserve">Jessica Magnusson,1 </w:t>
+      </w:r>
+      <w:proofErr w:type="spellStart"/>
+      <w:r>
+        <w:t>Øystein</w:t>
+      </w:r>
+      <w:proofErr w:type="spellEnd"/>
+      <w:r>
+        <w:t xml:space="preserve"> Flagstad,3 and Hans Ellegren</w:t>
+      </w:r>
+    </w:p>
     <w:sectPr>
       <w:pgSz w:w="12240" w:h="15840"/>
       <w:pgMar w:top="1440" w:right="1440" w:bottom="1440" w:left="1440" w:header="720" w:footer="720" w:gutter="0"/>
@@ -1924,8 +4918,491 @@
 </w:document>
 </file>
 
+<file path=word/comments.xml><?xml version="1.0" encoding="utf-8"?>
+<w:comments xmlns:wpc="http://schemas.microsoft.com/office/word/2010/wordprocessingCanvas" xmlns:cx="http://schemas.microsoft.com/office/drawing/2014/chartex" xmlns:cx1="http://schemas.microsoft.com/office/drawing/2015/9/8/chartex" xmlns:cx2="http://schemas.microsoft.com/office/drawing/2015/10/21/chartex" xmlns:cx3="http://schemas.microsoft.com/office/drawing/2016/5/9/chartex" xmlns:cx4="http://schemas.microsoft.com/office/drawing/2016/5/10/chartex" xmlns:cx5="http://schemas.microsoft.com/office/drawing/2016/5/11/chartex" xmlns:cx6="http://schemas.microsoft.com/office/drawing/2016/5/12/chartex" xmlns:cx7="http://schemas.microsoft.com/office/drawing/2016/5/13/chartex" xmlns:cx8="http://schemas.microsoft.com/office/drawing/2016/5/14/chartex" xmlns:mc="http://schemas.openxmlformats.org/markup-compatibility/2006" xmlns:aink="http://schemas.microsoft.com/office/drawing/2016/ink" xmlns:am3d="http://schemas.microsoft.com/office/drawing/2017/model3d" xmlns:o="urn:schemas-microsoft-com:office:office" xmlns:r="http://schemas.openxmlformats.org/officeDocument/2006/relationships" xmlns:m="http://schemas.openxmlformats.org/officeDocument/2006/math" xmlns:v="urn:schemas-microsoft-com:vml" xmlns:wp14="http://schemas.microsoft.com/office/word/2010/wordprocessingDrawing" xmlns:wp="http://schemas.openxmlformats.org/drawingml/2006/wordprocessingDrawing" xmlns:w10="urn:schemas-microsoft-com:office:word" xmlns:w="http://schemas.openxmlformats.org/wordprocessingml/2006/main" xmlns:w14="http://schemas.microsoft.com/office/word/2010/wordml" xmlns:w15="http://schemas.microsoft.com/office/word/2012/wordml" xmlns:w16cid="http://schemas.microsoft.com/office/word/2016/wordml/cid" xmlns:w16se="http://schemas.microsoft.com/office/word/2015/wordml/symex" xmlns:wpg="http://schemas.microsoft.com/office/word/2010/wordprocessingGroup" xmlns:wpi="http://schemas.microsoft.com/office/word/2010/wordprocessingInk" xmlns:wne="http://schemas.microsoft.com/office/word/2006/wordml" xmlns:wps="http://schemas.microsoft.com/office/word/2010/wordprocessingShape" mc:Ignorable="w14 w15 w16se w16cid wp14">
+  <w:comment w:id="0" w:author="Palk, Holly (hpalk42)" w:date="2021-09-28T16:13:00Z" w:initials="PH(">
+    <w:p>
+      <w:pPr>
+        <w:pStyle w:val="CommentText"/>
+      </w:pPr>
+      <w:r>
+        <w:rPr>
+          <w:rStyle w:val="CommentReference"/>
+        </w:rPr>
+        <w:annotationRef/>
+      </w:r>
+      <w:r>
+        <w:t>Median of assembled sequence lengths</w:t>
+      </w:r>
+    </w:p>
+  </w:comment>
+</w:comments>
+</file>
+
+<file path=word/commentsExtended.xml><?xml version="1.0" encoding="utf-8"?>
+<w15:commentsEx xmlns:wpc="http://schemas.microsoft.com/office/word/2010/wordprocessingCanvas" xmlns:cx="http://schemas.microsoft.com/office/drawing/2014/chartex" xmlns:cx1="http://schemas.microsoft.com/office/drawing/2015/9/8/chartex" xmlns:cx2="http://schemas.microsoft.com/office/drawing/2015/10/21/chartex" xmlns:cx3="http://schemas.microsoft.com/office/drawing/2016/5/9/chartex" xmlns:cx4="http://schemas.microsoft.com/office/drawing/2016/5/10/chartex" xmlns:cx5="http://schemas.microsoft.com/office/drawing/2016/5/11/chartex" xmlns:cx6="http://schemas.microsoft.com/office/drawing/2016/5/12/chartex" xmlns:cx7="http://schemas.microsoft.com/office/drawing/2016/5/13/chartex" xmlns:cx8="http://schemas.microsoft.com/office/drawing/2016/5/14/chartex" xmlns:mc="http://schemas.openxmlformats.org/markup-compatibility/2006" xmlns:aink="http://schemas.microsoft.com/office/drawing/2016/ink" xmlns:am3d="http://schemas.microsoft.com/office/drawing/2017/model3d" xmlns:o="urn:schemas-microsoft-com:office:office" xmlns:r="http://schemas.openxmlformats.org/officeDocument/2006/relationships" xmlns:m="http://schemas.openxmlformats.org/officeDocument/2006/math" xmlns:v="urn:schemas-microsoft-com:vml" xmlns:wp14="http://schemas.microsoft.com/office/word/2010/wordprocessingDrawing" xmlns:wp="http://schemas.openxmlformats.org/drawingml/2006/wordprocessingDrawing" xmlns:w10="urn:schemas-microsoft-com:office:word" xmlns:w="http://schemas.openxmlformats.org/wordprocessingml/2006/main" xmlns:w14="http://schemas.microsoft.com/office/word/2010/wordml" xmlns:w15="http://schemas.microsoft.com/office/word/2012/wordml" xmlns:w16cid="http://schemas.microsoft.com/office/word/2016/wordml/cid" xmlns:w16se="http://schemas.microsoft.com/office/word/2015/wordml/symex" xmlns:wpg="http://schemas.microsoft.com/office/word/2010/wordprocessingGroup" xmlns:wpi="http://schemas.microsoft.com/office/word/2010/wordprocessingInk" xmlns:wne="http://schemas.microsoft.com/office/word/2006/wordml" xmlns:wps="http://schemas.microsoft.com/office/word/2010/wordprocessingShape" mc:Ignorable="w14 w15 w16se w16cid wp14">
+  <w15:commentEx w15:paraId="5178A8A1" w15:done="0"/>
+</w15:commentsEx>
+</file>
+
+<file path=word/commentsIds.xml><?xml version="1.0" encoding="utf-8"?>
+<w16cid:commentsIds xmlns:wpc="http://schemas.microsoft.com/office/word/2010/wordprocessingCanvas" xmlns:cx="http://schemas.microsoft.com/office/drawing/2014/chartex" xmlns:cx1="http://schemas.microsoft.com/office/drawing/2015/9/8/chartex" xmlns:cx2="http://schemas.microsoft.com/office/drawing/2015/10/21/chartex" xmlns:cx3="http://schemas.microsoft.com/office/drawing/2016/5/9/chartex" xmlns:cx4="http://schemas.microsoft.com/office/drawing/2016/5/10/chartex" xmlns:cx5="http://schemas.microsoft.com/office/drawing/2016/5/11/chartex" xmlns:cx6="http://schemas.microsoft.com/office/drawing/2016/5/12/chartex" xmlns:cx7="http://schemas.microsoft.com/office/drawing/2016/5/13/chartex" xmlns:cx8="http://schemas.microsoft.com/office/drawing/2016/5/14/chartex" xmlns:mc="http://schemas.openxmlformats.org/markup-compatibility/2006" xmlns:aink="http://schemas.microsoft.com/office/drawing/2016/ink" xmlns:am3d="http://schemas.microsoft.com/office/drawing/2017/model3d" xmlns:o="urn:schemas-microsoft-com:office:office" xmlns:r="http://schemas.openxmlformats.org/officeDocument/2006/relationships" xmlns:m="http://schemas.openxmlformats.org/officeDocument/2006/math" xmlns:v="urn:schemas-microsoft-com:vml" xmlns:wp14="http://schemas.microsoft.com/office/word/2010/wordprocessingDrawing" xmlns:wp="http://schemas.openxmlformats.org/drawingml/2006/wordprocessingDrawing" xmlns:w10="urn:schemas-microsoft-com:office:word" xmlns:w="http://schemas.openxmlformats.org/wordprocessingml/2006/main" xmlns:w14="http://schemas.microsoft.com/office/word/2010/wordml" xmlns:w15="http://schemas.microsoft.com/office/word/2012/wordml" xmlns:w16cid="http://schemas.microsoft.com/office/word/2016/wordml/cid" xmlns:w16se="http://schemas.microsoft.com/office/word/2015/wordml/symex" xmlns:wpg="http://schemas.microsoft.com/office/word/2010/wordprocessingGroup" xmlns:wpi="http://schemas.microsoft.com/office/word/2010/wordprocessingInk" xmlns:wne="http://schemas.microsoft.com/office/word/2006/wordml" xmlns:wps="http://schemas.microsoft.com/office/word/2010/wordprocessingShape" mc:Ignorable="w14 w15 w16se w16cid wp14">
+  <w16cid:commentId w16cid:paraId="5178A8A1" w16cid:durableId="25045FF0"/>
+</w16cid:commentsIds>
+</file>
+
+<file path=word/numbering.xml><?xml version="1.0" encoding="utf-8"?>
+<w:numbering xmlns:wpc="http://schemas.microsoft.com/office/word/2010/wordprocessingCanvas" xmlns:cx="http://schemas.microsoft.com/office/drawing/2014/chartex" xmlns:cx1="http://schemas.microsoft.com/office/drawing/2015/9/8/chartex" xmlns:cx2="http://schemas.microsoft.com/office/drawing/2015/10/21/chartex" xmlns:cx3="http://schemas.microsoft.com/office/drawing/2016/5/9/chartex" xmlns:cx4="http://schemas.microsoft.com/office/drawing/2016/5/10/chartex" xmlns:cx5="http://schemas.microsoft.com/office/drawing/2016/5/11/chartex" xmlns:cx6="http://schemas.microsoft.com/office/drawing/2016/5/12/chartex" xmlns:cx7="http://schemas.microsoft.com/office/drawing/2016/5/13/chartex" xmlns:cx8="http://schemas.microsoft.com/office/drawing/2016/5/14/chartex" xmlns:mc="http://schemas.openxmlformats.org/markup-compatibility/2006" xmlns:aink="http://schemas.microsoft.com/office/drawing/2016/ink" xmlns:am3d="http://schemas.microsoft.com/office/drawing/2017/model3d" xmlns:o="urn:schemas-microsoft-com:office:office" xmlns:r="http://schemas.openxmlformats.org/officeDocument/2006/relationships" xmlns:m="http://schemas.openxmlformats.org/officeDocument/2006/math" xmlns:v="urn:schemas-microsoft-com:vml" xmlns:wp14="http://schemas.microsoft.com/office/word/2010/wordprocessingDrawing" xmlns:wp="http://schemas.openxmlformats.org/drawingml/2006/wordprocessingDrawing" xmlns:w10="urn:schemas-microsoft-com:office:word" xmlns:w="http://schemas.openxmlformats.org/wordprocessingml/2006/main" xmlns:w14="http://schemas.microsoft.com/office/word/2010/wordml" xmlns:w15="http://schemas.microsoft.com/office/word/2012/wordml" xmlns:w16cid="http://schemas.microsoft.com/office/word/2016/wordml/cid" xmlns:w16se="http://schemas.microsoft.com/office/word/2015/wordml/symex" xmlns:wpg="http://schemas.microsoft.com/office/word/2010/wordprocessingGroup" xmlns:wpi="http://schemas.microsoft.com/office/word/2010/wordprocessingInk" xmlns:wne="http://schemas.microsoft.com/office/word/2006/wordml" xmlns:wps="http://schemas.microsoft.com/office/word/2010/wordprocessingShape" mc:Ignorable="w14 w15 w16se w16cid wp14">
+  <w:abstractNum w:abstractNumId="0" w15:restartNumberingAfterBreak="0">
+    <w:nsid w:val="0C3C0A32"/>
+    <w:multiLevelType w:val="hybridMultilevel"/>
+    <w:tmpl w:val="8C38E464"/>
+    <w:lvl w:ilvl="0" w:tplc="22B60BA0">
+      <w:numFmt w:val="bullet"/>
+      <w:lvlText w:val="-"/>
+      <w:lvlJc w:val="left"/>
+      <w:pPr>
+        <w:ind w:left="420" w:hanging="360"/>
+      </w:pPr>
+      <w:rPr>
+        <w:rFonts w:ascii="Times New Roman" w:eastAsia="Times New Roman" w:hAnsi="Times New Roman" w:cs="Times New Roman" w:hint="default"/>
+      </w:rPr>
+    </w:lvl>
+    <w:lvl w:ilvl="1" w:tplc="04090003">
+      <w:start w:val="1"/>
+      <w:numFmt w:val="bullet"/>
+      <w:lvlText w:val="o"/>
+      <w:lvlJc w:val="left"/>
+      <w:pPr>
+        <w:ind w:left="1440" w:hanging="360"/>
+      </w:pPr>
+      <w:rPr>
+        <w:rFonts w:ascii="Courier New" w:hAnsi="Courier New" w:cs="Courier New" w:hint="default"/>
+      </w:rPr>
+    </w:lvl>
+    <w:lvl w:ilvl="2" w:tplc="04090005" w:tentative="1">
+      <w:start w:val="1"/>
+      <w:numFmt w:val="bullet"/>
+      <w:lvlText w:val=""/>
+      <w:lvlJc w:val="left"/>
+      <w:pPr>
+        <w:ind w:left="2160" w:hanging="360"/>
+      </w:pPr>
+      <w:rPr>
+        <w:rFonts w:ascii="Wingdings" w:hAnsi="Wingdings" w:hint="default"/>
+      </w:rPr>
+    </w:lvl>
+    <w:lvl w:ilvl="3" w:tplc="04090001" w:tentative="1">
+      <w:start w:val="1"/>
+      <w:numFmt w:val="bullet"/>
+      <w:lvlText w:val=""/>
+      <w:lvlJc w:val="left"/>
+      <w:pPr>
+        <w:ind w:left="2880" w:hanging="360"/>
+      </w:pPr>
+      <w:rPr>
+        <w:rFonts w:ascii="Symbol" w:hAnsi="Symbol" w:hint="default"/>
+      </w:rPr>
+    </w:lvl>
+    <w:lvl w:ilvl="4" w:tplc="04090003" w:tentative="1">
+      <w:start w:val="1"/>
+      <w:numFmt w:val="bullet"/>
+      <w:lvlText w:val="o"/>
+      <w:lvlJc w:val="left"/>
+      <w:pPr>
+        <w:ind w:left="3600" w:hanging="360"/>
+      </w:pPr>
+      <w:rPr>
+        <w:rFonts w:ascii="Courier New" w:hAnsi="Courier New" w:cs="Courier New" w:hint="default"/>
+      </w:rPr>
+    </w:lvl>
+    <w:lvl w:ilvl="5" w:tplc="04090005" w:tentative="1">
+      <w:start w:val="1"/>
+      <w:numFmt w:val="bullet"/>
+      <w:lvlText w:val=""/>
+      <w:lvlJc w:val="left"/>
+      <w:pPr>
+        <w:ind w:left="4320" w:hanging="360"/>
+      </w:pPr>
+      <w:rPr>
+        <w:rFonts w:ascii="Wingdings" w:hAnsi="Wingdings" w:hint="default"/>
+      </w:rPr>
+    </w:lvl>
+    <w:lvl w:ilvl="6" w:tplc="04090001" w:tentative="1">
+      <w:start w:val="1"/>
+      <w:numFmt w:val="bullet"/>
+      <w:lvlText w:val=""/>
+      <w:lvlJc w:val="left"/>
+      <w:pPr>
+        <w:ind w:left="5040" w:hanging="360"/>
+      </w:pPr>
+      <w:rPr>
+        <w:rFonts w:ascii="Symbol" w:hAnsi="Symbol" w:hint="default"/>
+      </w:rPr>
+    </w:lvl>
+    <w:lvl w:ilvl="7" w:tplc="04090003" w:tentative="1">
+      <w:start w:val="1"/>
+      <w:numFmt w:val="bullet"/>
+      <w:lvlText w:val="o"/>
+      <w:lvlJc w:val="left"/>
+      <w:pPr>
+        <w:ind w:left="5760" w:hanging="360"/>
+      </w:pPr>
+      <w:rPr>
+        <w:rFonts w:ascii="Courier New" w:hAnsi="Courier New" w:cs="Courier New" w:hint="default"/>
+      </w:rPr>
+    </w:lvl>
+    <w:lvl w:ilvl="8" w:tplc="04090005" w:tentative="1">
+      <w:start w:val="1"/>
+      <w:numFmt w:val="bullet"/>
+      <w:lvlText w:val=""/>
+      <w:lvlJc w:val="left"/>
+      <w:pPr>
+        <w:ind w:left="6480" w:hanging="360"/>
+      </w:pPr>
+      <w:rPr>
+        <w:rFonts w:ascii="Wingdings" w:hAnsi="Wingdings" w:hint="default"/>
+      </w:rPr>
+    </w:lvl>
+  </w:abstractNum>
+  <w:abstractNum w:abstractNumId="1" w15:restartNumberingAfterBreak="0">
+    <w:nsid w:val="12F57A7C"/>
+    <w:multiLevelType w:val="hybridMultilevel"/>
+    <w:tmpl w:val="6E288DD6"/>
+    <w:lvl w:ilvl="0" w:tplc="22B60BA0">
+      <w:numFmt w:val="bullet"/>
+      <w:lvlText w:val="-"/>
+      <w:lvlJc w:val="left"/>
+      <w:pPr>
+        <w:ind w:left="420" w:hanging="360"/>
+      </w:pPr>
+      <w:rPr>
+        <w:rFonts w:ascii="Times New Roman" w:eastAsia="Times New Roman" w:hAnsi="Times New Roman" w:cs="Times New Roman" w:hint="default"/>
+      </w:rPr>
+    </w:lvl>
+    <w:lvl w:ilvl="1" w:tplc="04090003" w:tentative="1">
+      <w:start w:val="1"/>
+      <w:numFmt w:val="bullet"/>
+      <w:lvlText w:val="o"/>
+      <w:lvlJc w:val="left"/>
+      <w:pPr>
+        <w:ind w:left="1140" w:hanging="360"/>
+      </w:pPr>
+      <w:rPr>
+        <w:rFonts w:ascii="Courier New" w:hAnsi="Courier New" w:cs="Courier New" w:hint="default"/>
+      </w:rPr>
+    </w:lvl>
+    <w:lvl w:ilvl="2" w:tplc="04090005" w:tentative="1">
+      <w:start w:val="1"/>
+      <w:numFmt w:val="bullet"/>
+      <w:lvlText w:val=""/>
+      <w:lvlJc w:val="left"/>
+      <w:pPr>
+        <w:ind w:left="1860" w:hanging="360"/>
+      </w:pPr>
+      <w:rPr>
+        <w:rFonts w:ascii="Wingdings" w:hAnsi="Wingdings" w:hint="default"/>
+      </w:rPr>
+    </w:lvl>
+    <w:lvl w:ilvl="3" w:tplc="04090001" w:tentative="1">
+      <w:start w:val="1"/>
+      <w:numFmt w:val="bullet"/>
+      <w:lvlText w:val=""/>
+      <w:lvlJc w:val="left"/>
+      <w:pPr>
+        <w:ind w:left="2580" w:hanging="360"/>
+      </w:pPr>
+      <w:rPr>
+        <w:rFonts w:ascii="Symbol" w:hAnsi="Symbol" w:hint="default"/>
+      </w:rPr>
+    </w:lvl>
+    <w:lvl w:ilvl="4" w:tplc="04090003" w:tentative="1">
+      <w:start w:val="1"/>
+      <w:numFmt w:val="bullet"/>
+      <w:lvlText w:val="o"/>
+      <w:lvlJc w:val="left"/>
+      <w:pPr>
+        <w:ind w:left="3300" w:hanging="360"/>
+      </w:pPr>
+      <w:rPr>
+        <w:rFonts w:ascii="Courier New" w:hAnsi="Courier New" w:cs="Courier New" w:hint="default"/>
+      </w:rPr>
+    </w:lvl>
+    <w:lvl w:ilvl="5" w:tplc="04090005" w:tentative="1">
+      <w:start w:val="1"/>
+      <w:numFmt w:val="bullet"/>
+      <w:lvlText w:val=""/>
+      <w:lvlJc w:val="left"/>
+      <w:pPr>
+        <w:ind w:left="4020" w:hanging="360"/>
+      </w:pPr>
+      <w:rPr>
+        <w:rFonts w:ascii="Wingdings" w:hAnsi="Wingdings" w:hint="default"/>
+      </w:rPr>
+    </w:lvl>
+    <w:lvl w:ilvl="6" w:tplc="04090001" w:tentative="1">
+      <w:start w:val="1"/>
+      <w:numFmt w:val="bullet"/>
+      <w:lvlText w:val=""/>
+      <w:lvlJc w:val="left"/>
+      <w:pPr>
+        <w:ind w:left="4740" w:hanging="360"/>
+      </w:pPr>
+      <w:rPr>
+        <w:rFonts w:ascii="Symbol" w:hAnsi="Symbol" w:hint="default"/>
+      </w:rPr>
+    </w:lvl>
+    <w:lvl w:ilvl="7" w:tplc="04090003" w:tentative="1">
+      <w:start w:val="1"/>
+      <w:numFmt w:val="bullet"/>
+      <w:lvlText w:val="o"/>
+      <w:lvlJc w:val="left"/>
+      <w:pPr>
+        <w:ind w:left="5460" w:hanging="360"/>
+      </w:pPr>
+      <w:rPr>
+        <w:rFonts w:ascii="Courier New" w:hAnsi="Courier New" w:cs="Courier New" w:hint="default"/>
+      </w:rPr>
+    </w:lvl>
+    <w:lvl w:ilvl="8" w:tplc="04090005" w:tentative="1">
+      <w:start w:val="1"/>
+      <w:numFmt w:val="bullet"/>
+      <w:lvlText w:val=""/>
+      <w:lvlJc w:val="left"/>
+      <w:pPr>
+        <w:ind w:left="6180" w:hanging="360"/>
+      </w:pPr>
+      <w:rPr>
+        <w:rFonts w:ascii="Wingdings" w:hAnsi="Wingdings" w:hint="default"/>
+      </w:rPr>
+    </w:lvl>
+  </w:abstractNum>
+  <w:abstractNum w:abstractNumId="2" w15:restartNumberingAfterBreak="0">
+    <w:nsid w:val="2C795C3E"/>
+    <w:multiLevelType w:val="hybridMultilevel"/>
+    <w:tmpl w:val="9EC6C022"/>
+    <w:lvl w:ilvl="0" w:tplc="0409000F">
+      <w:start w:val="1"/>
+      <w:numFmt w:val="decimal"/>
+      <w:lvlText w:val="%1."/>
+      <w:lvlJc w:val="left"/>
+      <w:pPr>
+        <w:ind w:left="720" w:hanging="360"/>
+      </w:pPr>
+      <w:rPr>
+        <w:rFonts w:hint="default"/>
+      </w:rPr>
+    </w:lvl>
+    <w:lvl w:ilvl="1" w:tplc="04090019" w:tentative="1">
+      <w:start w:val="1"/>
+      <w:numFmt w:val="lowerLetter"/>
+      <w:lvlText w:val="%2."/>
+      <w:lvlJc w:val="left"/>
+      <w:pPr>
+        <w:ind w:left="1440" w:hanging="360"/>
+      </w:pPr>
+    </w:lvl>
+    <w:lvl w:ilvl="2" w:tplc="0409001B" w:tentative="1">
+      <w:start w:val="1"/>
+      <w:numFmt w:val="lowerRoman"/>
+      <w:lvlText w:val="%3."/>
+      <w:lvlJc w:val="right"/>
+      <w:pPr>
+        <w:ind w:left="2160" w:hanging="180"/>
+      </w:pPr>
+    </w:lvl>
+    <w:lvl w:ilvl="3" w:tplc="0409000F" w:tentative="1">
+      <w:start w:val="1"/>
+      <w:numFmt w:val="decimal"/>
+      <w:lvlText w:val="%4."/>
+      <w:lvlJc w:val="left"/>
+      <w:pPr>
+        <w:ind w:left="2880" w:hanging="360"/>
+      </w:pPr>
+    </w:lvl>
+    <w:lvl w:ilvl="4" w:tplc="04090019" w:tentative="1">
+      <w:start w:val="1"/>
+      <w:numFmt w:val="lowerLetter"/>
+      <w:lvlText w:val="%5."/>
+      <w:lvlJc w:val="left"/>
+      <w:pPr>
+        <w:ind w:left="3600" w:hanging="360"/>
+      </w:pPr>
+    </w:lvl>
+    <w:lvl w:ilvl="5" w:tplc="0409001B" w:tentative="1">
+      <w:start w:val="1"/>
+      <w:numFmt w:val="lowerRoman"/>
+      <w:lvlText w:val="%6."/>
+      <w:lvlJc w:val="right"/>
+      <w:pPr>
+        <w:ind w:left="4320" w:hanging="180"/>
+      </w:pPr>
+    </w:lvl>
+    <w:lvl w:ilvl="6" w:tplc="0409000F" w:tentative="1">
+      <w:start w:val="1"/>
+      <w:numFmt w:val="decimal"/>
+      <w:lvlText w:val="%7."/>
+      <w:lvlJc w:val="left"/>
+      <w:pPr>
+        <w:ind w:left="5040" w:hanging="360"/>
+      </w:pPr>
+    </w:lvl>
+    <w:lvl w:ilvl="7" w:tplc="04090019" w:tentative="1">
+      <w:start w:val="1"/>
+      <w:numFmt w:val="lowerLetter"/>
+      <w:lvlText w:val="%8."/>
+      <w:lvlJc w:val="left"/>
+      <w:pPr>
+        <w:ind w:left="5760" w:hanging="360"/>
+      </w:pPr>
+    </w:lvl>
+    <w:lvl w:ilvl="8" w:tplc="0409001B" w:tentative="1">
+      <w:start w:val="1"/>
+      <w:numFmt w:val="lowerRoman"/>
+      <w:lvlText w:val="%9."/>
+      <w:lvlJc w:val="right"/>
+      <w:pPr>
+        <w:ind w:left="6480" w:hanging="180"/>
+      </w:pPr>
+    </w:lvl>
+  </w:abstractNum>
+  <w:abstractNum w:abstractNumId="3" w15:restartNumberingAfterBreak="0">
+    <w:nsid w:val="715E73BF"/>
+    <w:multiLevelType w:val="hybridMultilevel"/>
+    <w:tmpl w:val="8E9EDB5C"/>
+    <w:lvl w:ilvl="0" w:tplc="22B60BA0">
+      <w:numFmt w:val="bullet"/>
+      <w:lvlText w:val="-"/>
+      <w:lvlJc w:val="left"/>
+      <w:pPr>
+        <w:ind w:left="420" w:hanging="360"/>
+      </w:pPr>
+      <w:rPr>
+        <w:rFonts w:ascii="Times New Roman" w:eastAsia="Times New Roman" w:hAnsi="Times New Roman" w:cs="Times New Roman" w:hint="default"/>
+      </w:rPr>
+    </w:lvl>
+    <w:lvl w:ilvl="1" w:tplc="04090003" w:tentative="1">
+      <w:start w:val="1"/>
+      <w:numFmt w:val="bullet"/>
+      <w:lvlText w:val="o"/>
+      <w:lvlJc w:val="left"/>
+      <w:pPr>
+        <w:ind w:left="1440" w:hanging="360"/>
+      </w:pPr>
+      <w:rPr>
+        <w:rFonts w:ascii="Courier New" w:hAnsi="Courier New" w:cs="Courier New" w:hint="default"/>
+      </w:rPr>
+    </w:lvl>
+    <w:lvl w:ilvl="2" w:tplc="04090005" w:tentative="1">
+      <w:start w:val="1"/>
+      <w:numFmt w:val="bullet"/>
+      <w:lvlText w:val=""/>
+      <w:lvlJc w:val="left"/>
+      <w:pPr>
+        <w:ind w:left="2160" w:hanging="360"/>
+      </w:pPr>
+      <w:rPr>
+        <w:rFonts w:ascii="Wingdings" w:hAnsi="Wingdings" w:hint="default"/>
+      </w:rPr>
+    </w:lvl>
+    <w:lvl w:ilvl="3" w:tplc="04090001" w:tentative="1">
+      <w:start w:val="1"/>
+      <w:numFmt w:val="bullet"/>
+      <w:lvlText w:val=""/>
+      <w:lvlJc w:val="left"/>
+      <w:pPr>
+        <w:ind w:left="2880" w:hanging="360"/>
+      </w:pPr>
+      <w:rPr>
+        <w:rFonts w:ascii="Symbol" w:hAnsi="Symbol" w:hint="default"/>
+      </w:rPr>
+    </w:lvl>
+    <w:lvl w:ilvl="4" w:tplc="04090003" w:tentative="1">
+      <w:start w:val="1"/>
+      <w:numFmt w:val="bullet"/>
+      <w:lvlText w:val="o"/>
+      <w:lvlJc w:val="left"/>
+      <w:pPr>
+        <w:ind w:left="3600" w:hanging="360"/>
+      </w:pPr>
+      <w:rPr>
+        <w:rFonts w:ascii="Courier New" w:hAnsi="Courier New" w:cs="Courier New" w:hint="default"/>
+      </w:rPr>
+    </w:lvl>
+    <w:lvl w:ilvl="5" w:tplc="04090005" w:tentative="1">
+      <w:start w:val="1"/>
+      <w:numFmt w:val="bullet"/>
+      <w:lvlText w:val=""/>
+      <w:lvlJc w:val="left"/>
+      <w:pPr>
+        <w:ind w:left="4320" w:hanging="360"/>
+      </w:pPr>
+      <w:rPr>
+        <w:rFonts w:ascii="Wingdings" w:hAnsi="Wingdings" w:hint="default"/>
+      </w:rPr>
+    </w:lvl>
+    <w:lvl w:ilvl="6" w:tplc="04090001" w:tentative="1">
+      <w:start w:val="1"/>
+      <w:numFmt w:val="bullet"/>
+      <w:lvlText w:val=""/>
+      <w:lvlJc w:val="left"/>
+      <w:pPr>
+        <w:ind w:left="5040" w:hanging="360"/>
+      </w:pPr>
+      <w:rPr>
+        <w:rFonts w:ascii="Symbol" w:hAnsi="Symbol" w:hint="default"/>
+      </w:rPr>
+    </w:lvl>
+    <w:lvl w:ilvl="7" w:tplc="04090003" w:tentative="1">
+      <w:start w:val="1"/>
+      <w:numFmt w:val="bullet"/>
+      <w:lvlText w:val="o"/>
+      <w:lvlJc w:val="left"/>
+      <w:pPr>
+        <w:ind w:left="5760" w:hanging="360"/>
+      </w:pPr>
+      <w:rPr>
+        <w:rFonts w:ascii="Courier New" w:hAnsi="Courier New" w:cs="Courier New" w:hint="default"/>
+      </w:rPr>
+    </w:lvl>
+    <w:lvl w:ilvl="8" w:tplc="04090005" w:tentative="1">
+      <w:start w:val="1"/>
+      <w:numFmt w:val="bullet"/>
+      <w:lvlText w:val=""/>
+      <w:lvlJc w:val="left"/>
+      <w:pPr>
+        <w:ind w:left="6480" w:hanging="360"/>
+      </w:pPr>
+      <w:rPr>
+        <w:rFonts w:ascii="Wingdings" w:hAnsi="Wingdings" w:hint="default"/>
+      </w:rPr>
+    </w:lvl>
+  </w:abstractNum>
+  <w:num w:numId="1">
+    <w:abstractNumId w:val="1"/>
+  </w:num>
+  <w:num w:numId="2">
+    <w:abstractNumId w:val="2"/>
+  </w:num>
+  <w:num w:numId="3">
+    <w:abstractNumId w:val="3"/>
+  </w:num>
+  <w:num w:numId="4">
+    <w:abstractNumId w:val="0"/>
+  </w:num>
+</w:numbering>
+</file>
+
+<file path=word/people.xml><?xml version="1.0" encoding="utf-8"?>
+<w15:people xmlns:wpc="http://schemas.microsoft.com/office/word/2010/wordprocessingCanvas" xmlns:cx="http://schemas.microsoft.com/office/drawing/2014/chartex" xmlns:cx1="http://schemas.microsoft.com/office/drawing/2015/9/8/chartex" xmlns:cx2="http://schemas.microsoft.com/office/drawing/2015/10/21/chartex" xmlns:cx3="http://schemas.microsoft.com/office/drawing/2016/5/9/chartex" xmlns:cx4="http://schemas.microsoft.com/office/drawing/2016/5/10/chartex" xmlns:cx5="http://schemas.microsoft.com/office/drawing/2016/5/11/chartex" xmlns:cx6="http://schemas.microsoft.com/office/drawing/2016/5/12/chartex" xmlns:cx7="http://schemas.microsoft.com/office/drawing/2016/5/13/chartex" xmlns:cx8="http://schemas.microsoft.com/office/drawing/2016/5/14/chartex" xmlns:mc="http://schemas.openxmlformats.org/markup-compatibility/2006" xmlns:aink="http://schemas.microsoft.com/office/drawing/2016/ink" xmlns:am3d="http://schemas.microsoft.com/office/drawing/2017/model3d" xmlns:o="urn:schemas-microsoft-com:office:office" xmlns:r="http://schemas.openxmlformats.org/officeDocument/2006/relationships" xmlns:m="http://schemas.openxmlformats.org/officeDocument/2006/math" xmlns:v="urn:schemas-microsoft-com:vml" xmlns:wp14="http://schemas.microsoft.com/office/word/2010/wordprocessingDrawing" xmlns:wp="http://schemas.openxmlformats.org/drawingml/2006/wordprocessingDrawing" xmlns:w10="urn:schemas-microsoft-com:office:word" xmlns:w="http://schemas.openxmlformats.org/wordprocessingml/2006/main" xmlns:w14="http://schemas.microsoft.com/office/word/2010/wordml" xmlns:w15="http://schemas.microsoft.com/office/word/2012/wordml" xmlns:w16cid="http://schemas.microsoft.com/office/word/2016/wordml/cid" xmlns:w16se="http://schemas.microsoft.com/office/word/2015/wordml/symex" xmlns:wpg="http://schemas.microsoft.com/office/word/2010/wordprocessingGroup" xmlns:wpi="http://schemas.microsoft.com/office/word/2010/wordprocessingInk" xmlns:wne="http://schemas.microsoft.com/office/word/2006/wordml" xmlns:wps="http://schemas.microsoft.com/office/word/2010/wordprocessingShape" mc:Ignorable="w14 w15 w16se w16cid wp14">
+  <w15:person w15:author="Palk, Holly (hpalk42)">
+    <w15:presenceInfo w15:providerId="AD" w15:userId="S::hpalk42@tntech.edu::e2d88bfe-5cbf-4880-aa8f-d39b11b470ca"/>
+  </w15:person>
+</w15:people>
+</file>
+
 <file path=word/styles.xml><?xml version="1.0" encoding="utf-8"?>
-<w:styles xmlns:mc="http://schemas.openxmlformats.org/markup-compatibility/2006" xmlns:r="http://schemas.openxmlformats.org/officeDocument/2006/relationships" xmlns:w="http://schemas.openxmlformats.org/wordprocessingml/2006/main" xmlns:w14="http://schemas.microsoft.com/office/word/2010/wordml" xmlns:w15="http://schemas.microsoft.com/office/word/2012/wordml" xmlns:w16cex="http://schemas.microsoft.com/office/word/2018/wordml/cex" xmlns:w16cid="http://schemas.microsoft.com/office/word/2016/wordml/cid" xmlns:w16="http://schemas.microsoft.com/office/word/2018/wordml" xmlns:w16se="http://schemas.microsoft.com/office/word/2015/wordml/symex" mc:Ignorable="w14 w15 w16se w16cid w16 w16cex">
+<w:styles xmlns:mc="http://schemas.openxmlformats.org/markup-compatibility/2006" xmlns:r="http://schemas.openxmlformats.org/officeDocument/2006/relationships" xmlns:w="http://schemas.openxmlformats.org/wordprocessingml/2006/main" xmlns:w14="http://schemas.microsoft.com/office/word/2010/wordml" xmlns:w15="http://schemas.microsoft.com/office/word/2012/wordml" xmlns:w16cid="http://schemas.microsoft.com/office/word/2016/wordml/cid" xmlns:w16se="http://schemas.microsoft.com/office/word/2015/wordml/symex" mc:Ignorable="w14 w15 w16se w16cid">
   <w:docDefaults>
     <w:rPrDefault>
       <w:rPr>
@@ -1937,7 +5414,7 @@
     </w:rPrDefault>
     <w:pPrDefault/>
   </w:docDefaults>
-  <w:latentStyles w:defLockedState="0" w:defUIPriority="99" w:defSemiHidden="0" w:defUnhideWhenUsed="0" w:defQFormat="0" w:count="376">
+  <w:latentStyles w:defLockedState="0" w:defUIPriority="99" w:defSemiHidden="0" w:defUnhideWhenUsed="0" w:defQFormat="0" w:count="375">
     <w:lsdException w:name="Normal" w:uiPriority="0" w:qFormat="1"/>
     <w:lsdException w:name="heading 1" w:uiPriority="9" w:qFormat="1"/>
     <w:lsdException w:name="heading 2" w:semiHidden="1" w:uiPriority="9" w:unhideWhenUsed="1" w:qFormat="1"/>
@@ -2313,7 +5790,6 @@
     <w:lsdException w:name="Smart Hyperlink" w:semiHidden="1" w:unhideWhenUsed="1"/>
     <w:lsdException w:name="Hashtag" w:semiHidden="1" w:unhideWhenUsed="1"/>
     <w:lsdException w:name="Unresolved Mention" w:semiHidden="1" w:unhideWhenUsed="1"/>
-    <w:lsdException w:name="Smart Link" w:semiHidden="1" w:unhideWhenUsed="1"/>
   </w:latentStyles>
   <w:style w:type="paragraph" w:default="1" w:styleId="Normal">
     <w:name w:val="Normal"/>
@@ -2346,6 +5822,97 @@
     <w:uiPriority w:val="99"/>
     <w:semiHidden/>
     <w:unhideWhenUsed/>
+  </w:style>
+  <w:style w:type="paragraph" w:styleId="ListParagraph">
+    <w:name w:val="List Paragraph"/>
+    <w:basedOn w:val="Normal"/>
+    <w:uiPriority w:val="34"/>
+    <w:qFormat/>
+    <w:rsid w:val="00CE5F96"/>
+    <w:pPr>
+      <w:ind w:left="720"/>
+      <w:contextualSpacing/>
+    </w:pPr>
+  </w:style>
+  <w:style w:type="character" w:styleId="CommentReference">
+    <w:name w:val="annotation reference"/>
+    <w:basedOn w:val="DefaultParagraphFont"/>
+    <w:uiPriority w:val="99"/>
+    <w:semiHidden/>
+    <w:unhideWhenUsed/>
+    <w:rsid w:val="004711FC"/>
+    <w:rPr>
+      <w:sz w:val="16"/>
+      <w:szCs w:val="16"/>
+    </w:rPr>
+  </w:style>
+  <w:style w:type="paragraph" w:styleId="CommentText">
+    <w:name w:val="annotation text"/>
+    <w:basedOn w:val="Normal"/>
+    <w:link w:val="CommentTextChar"/>
+    <w:uiPriority w:val="99"/>
+    <w:semiHidden/>
+    <w:unhideWhenUsed/>
+    <w:rsid w:val="004711FC"/>
+    <w:rPr>
+      <w:sz w:val="20"/>
+      <w:szCs w:val="20"/>
+    </w:rPr>
+  </w:style>
+  <w:style w:type="character" w:customStyle="1" w:styleId="CommentTextChar">
+    <w:name w:val="Comment Text Char"/>
+    <w:basedOn w:val="DefaultParagraphFont"/>
+    <w:link w:val="CommentText"/>
+    <w:uiPriority w:val="99"/>
+    <w:semiHidden/>
+    <w:rsid w:val="004711FC"/>
+    <w:rPr>
+      <w:sz w:val="20"/>
+      <w:szCs w:val="20"/>
+    </w:rPr>
+  </w:style>
+  <w:style w:type="paragraph" w:styleId="BalloonText">
+    <w:name w:val="Balloon Text"/>
+    <w:basedOn w:val="Normal"/>
+    <w:link w:val="BalloonTextChar"/>
+    <w:uiPriority w:val="99"/>
+    <w:semiHidden/>
+    <w:unhideWhenUsed/>
+    <w:rsid w:val="004711FC"/>
+    <w:rPr>
+      <w:rFonts w:ascii="Segoe UI" w:hAnsi="Segoe UI" w:cs="Segoe UI"/>
+      <w:sz w:val="18"/>
+      <w:szCs w:val="18"/>
+    </w:rPr>
+  </w:style>
+  <w:style w:type="character" w:customStyle="1" w:styleId="BalloonTextChar">
+    <w:name w:val="Balloon Text Char"/>
+    <w:basedOn w:val="DefaultParagraphFont"/>
+    <w:link w:val="BalloonText"/>
+    <w:uiPriority w:val="99"/>
+    <w:semiHidden/>
+    <w:rsid w:val="004711FC"/>
+    <w:rPr>
+      <w:rFonts w:ascii="Segoe UI" w:hAnsi="Segoe UI" w:cs="Segoe UI"/>
+      <w:sz w:val="18"/>
+      <w:szCs w:val="18"/>
+    </w:rPr>
+  </w:style>
+  <w:style w:type="table" w:styleId="TableGrid">
+    <w:name w:val="Table Grid"/>
+    <w:basedOn w:val="TableNormal"/>
+    <w:uiPriority w:val="39"/>
+    <w:rsid w:val="00EB48AF"/>
+    <w:tblPr>
+      <w:tblBorders>
+        <w:top w:val="single" w:sz="4" w:space="0" w:color="auto"/>
+        <w:left w:val="single" w:sz="4" w:space="0" w:color="auto"/>
+        <w:bottom w:val="single" w:sz="4" w:space="0" w:color="auto"/>
+        <w:right w:val="single" w:sz="4" w:space="0" w:color="auto"/>
+        <w:insideH w:val="single" w:sz="4" w:space="0" w:color="auto"/>
+        <w:insideV w:val="single" w:sz="4" w:space="0" w:color="auto"/>
+      </w:tblBorders>
+    </w:tblPr>
   </w:style>
 </w:styles>
 </file>

</xml_diff>